<commit_message>
feat: updated prd document as per the template given
</commit_message>
<xml_diff>
--- a/prd.docx
+++ b/prd.docx
@@ -4,8 +4,31 @@
   <w:body>
     <w:p>
       <w:pPr>
-        <w:spacing w:after="200"/>
-        <w:jc w:val="center"/>
+        <w:outlineLvl w:val="0"/>
+        <w:rPr>
+          <w:rFonts w:ascii="Times New Roman" w:eastAsia="Times New Roman" w:hAnsi="Times New Roman" w:cs="Times New Roman"/>
+          <w:b/>
+          <w:bCs/>
+          <w:kern w:val="36"/>
+          <w:sz w:val="48"/>
+          <w:szCs w:val="48"/>
+        </w:rPr>
+      </w:pPr>
+      <w:r>
+        <w:rPr>
+          <w:rFonts w:ascii="Arial" w:eastAsia="Times New Roman" w:hAnsi="Arial" w:cs="Arial"/>
+          <w:b/>
+          <w:bCs/>
+          <w:color w:val="434343"/>
+          <w:kern w:val="36"/>
+          <w:sz w:val="40"/>
+          <w:szCs w:val="40"/>
+        </w:rPr>
+        <w:t>[PRD] Search Application workflow</w:t>
+      </w:r>
+    </w:p>
+    <w:p>
+      <w:pPr>
         <w:rPr>
           <w:rFonts w:ascii="Times New Roman" w:hAnsi="Times New Roman" w:cs="Times New Roman"/>
           <w:sz w:val="20"/>
@@ -14,19 +37,272 @@
       </w:pPr>
       <w:r>
         <w:rPr>
-          <w:rFonts w:ascii="Times" w:hAnsi="Times" w:cs="Times New Roman"/>
+          <w:rFonts w:ascii="Arial" w:hAnsi="Arial" w:cs="Arial"/>
           <w:b/>
           <w:bCs/>
           <w:color w:val="000000"/>
-          <w:sz w:val="30"/>
-          <w:szCs w:val="30"/>
-        </w:rPr>
-        <w:t>Product Requirement Document</w:t>
-      </w:r>
-    </w:p>
-    <w:p>
-      <w:pPr>
-        <w:shd w:val="clear" w:color="auto" w:fill="FFFFFF"/>
+          <w:sz w:val="22"/>
+          <w:szCs w:val="22"/>
+        </w:rPr>
+        <w:t>Summary:</w:t>
+      </w:r>
+      <w:r>
+        <w:rPr>
+          <w:rFonts w:ascii="Arial" w:hAnsi="Arial" w:cs="Arial"/>
+          <w:color w:val="1563FF"/>
+          <w:sz w:val="22"/>
+          <w:szCs w:val="22"/>
+        </w:rPr>
+        <w:t xml:space="preserve"> </w:t>
+      </w:r>
+      <w:r>
+        <w:rPr>
+          <w:rFonts w:ascii="Arial" w:hAnsi="Arial" w:cs="Arial"/>
+          <w:color w:val="000000"/>
+          <w:sz w:val="22"/>
+          <w:szCs w:val="22"/>
+        </w:rPr>
+        <w:t>Search documents present on cloud</w:t>
+      </w:r>
+    </w:p>
+    <w:p>
+      <w:pPr>
+        <w:rPr>
+          <w:rFonts w:ascii="Times New Roman" w:eastAsia="Times New Roman" w:hAnsi="Times New Roman" w:cs="Times New Roman"/>
+          <w:sz w:val="20"/>
+          <w:szCs w:val="20"/>
+        </w:rPr>
+      </w:pPr>
+    </w:p>
+    <w:tbl>
+      <w:tblPr>
+        <w:tblW w:w="0" w:type="auto"/>
+        <w:tblCellMar>
+          <w:top w:w="15" w:type="dxa"/>
+          <w:left w:w="15" w:type="dxa"/>
+          <w:bottom w:w="15" w:type="dxa"/>
+          <w:right w:w="15" w:type="dxa"/>
+        </w:tblCellMar>
+        <w:tblLook w:val="04A0" w:firstRow="1" w:lastRow="0" w:firstColumn="1" w:lastColumn="0" w:noHBand="0" w:noVBand="1"/>
+      </w:tblPr>
+      <w:tblGrid>
+        <w:gridCol w:w="3244"/>
+        <w:gridCol w:w="3544"/>
+      </w:tblGrid>
+      <w:tr>
+        <w:tc>
+          <w:tcPr>
+            <w:tcW w:w="0" w:type="auto"/>
+            <w:tcMar>
+              <w:top w:w="100" w:type="dxa"/>
+              <w:left w:w="100" w:type="dxa"/>
+              <w:bottom w:w="100" w:type="dxa"/>
+              <w:right w:w="100" w:type="dxa"/>
+            </w:tcMar>
+            <w:hideMark/>
+          </w:tcPr>
+          <w:p>
+            <w:pPr>
+              <w:rPr>
+                <w:rFonts w:ascii="Times New Roman" w:hAnsi="Times New Roman" w:cs="Times New Roman"/>
+                <w:sz w:val="20"/>
+                <w:szCs w:val="20"/>
+              </w:rPr>
+            </w:pPr>
+            <w:r>
+              <w:rPr>
+                <w:rFonts w:ascii="Arial" w:hAnsi="Arial" w:cs="Arial"/>
+                <w:b/>
+                <w:bCs/>
+                <w:color w:val="000000"/>
+                <w:sz w:val="16"/>
+                <w:szCs w:val="16"/>
+              </w:rPr>
+              <w:t xml:space="preserve">Created: </w:t>
+            </w:r>
+            <w:r>
+              <w:rPr>
+                <w:rFonts w:ascii="Arial" w:hAnsi="Arial" w:cs="Arial"/>
+                <w:color w:val="000000"/>
+                <w:sz w:val="16"/>
+                <w:szCs w:val="16"/>
+              </w:rPr>
+              <w:t>July 04, 2021</w:t>
+            </w:r>
+          </w:p>
+          <w:p>
+            <w:pPr>
+              <w:rPr>
+                <w:rFonts w:ascii="Times New Roman" w:hAnsi="Times New Roman" w:cs="Times New Roman"/>
+                <w:sz w:val="20"/>
+                <w:szCs w:val="20"/>
+              </w:rPr>
+            </w:pPr>
+            <w:r>
+              <w:rPr>
+                <w:rFonts w:ascii="Arial" w:hAnsi="Arial" w:cs="Arial"/>
+                <w:b/>
+                <w:bCs/>
+                <w:color w:val="000000"/>
+                <w:sz w:val="16"/>
+                <w:szCs w:val="16"/>
+              </w:rPr>
+              <w:t xml:space="preserve">Owner: </w:t>
+            </w:r>
+            <w:r>
+              <w:rPr>
+                <w:rFonts w:ascii="Arial" w:hAnsi="Arial" w:cs="Arial"/>
+                <w:color w:val="000000"/>
+                <w:sz w:val="16"/>
+                <w:szCs w:val="16"/>
+              </w:rPr>
+              <w:t>reachout@krishansaini.com</w:t>
+            </w:r>
+          </w:p>
+          <w:p>
+            <w:pPr>
+              <w:spacing w:line="0" w:lineRule="atLeast"/>
+              <w:rPr>
+                <w:rFonts w:ascii="Times New Roman" w:hAnsi="Times New Roman" w:cs="Times New Roman"/>
+                <w:sz w:val="20"/>
+                <w:szCs w:val="20"/>
+              </w:rPr>
+            </w:pPr>
+            <w:r>
+              <w:rPr>
+                <w:rFonts w:ascii="Arial" w:hAnsi="Arial" w:cs="Arial"/>
+                <w:b/>
+                <w:bCs/>
+                <w:color w:val="000000"/>
+                <w:sz w:val="16"/>
+                <w:szCs w:val="16"/>
+              </w:rPr>
+              <w:t xml:space="preserve">Contributors: </w:t>
+            </w:r>
+            <w:r>
+              <w:rPr>
+                <w:rFonts w:ascii="Arial" w:hAnsi="Arial" w:cs="Arial"/>
+                <w:color w:val="000000"/>
+                <w:sz w:val="16"/>
+                <w:szCs w:val="16"/>
+              </w:rPr>
+              <w:t>reachout@krishansaini.com</w:t>
+            </w:r>
+          </w:p>
+        </w:tc>
+        <w:tc>
+          <w:tcPr>
+            <w:tcW w:w="0" w:type="auto"/>
+            <w:tcMar>
+              <w:top w:w="100" w:type="dxa"/>
+              <w:left w:w="100" w:type="dxa"/>
+              <w:bottom w:w="100" w:type="dxa"/>
+              <w:right w:w="100" w:type="dxa"/>
+            </w:tcMar>
+            <w:hideMark/>
+          </w:tcPr>
+          <w:p>
+            <w:pPr>
+              <w:rPr>
+                <w:rFonts w:ascii="Times New Roman" w:hAnsi="Times New Roman" w:cs="Times New Roman"/>
+                <w:sz w:val="20"/>
+                <w:szCs w:val="20"/>
+              </w:rPr>
+            </w:pPr>
+            <w:r>
+              <w:rPr>
+                <w:rFonts w:ascii="Arial" w:hAnsi="Arial" w:cs="Arial"/>
+                <w:b/>
+                <w:bCs/>
+                <w:color w:val="000000"/>
+                <w:sz w:val="16"/>
+                <w:szCs w:val="16"/>
+              </w:rPr>
+              <w:t xml:space="preserve">Status: </w:t>
+            </w:r>
+            <w:r>
+              <w:rPr>
+                <w:rFonts w:ascii="Arial" w:hAnsi="Arial" w:cs="Arial"/>
+                <w:color w:val="000000"/>
+                <w:sz w:val="16"/>
+                <w:szCs w:val="16"/>
+              </w:rPr>
+              <w:t xml:space="preserve">WIP | </w:t>
+            </w:r>
+            <w:r>
+              <w:rPr>
+                <w:rFonts w:ascii="Arial" w:hAnsi="Arial" w:cs="Arial"/>
+                <w:b/>
+                <w:bCs/>
+                <w:color w:val="000000"/>
+                <w:sz w:val="16"/>
+                <w:szCs w:val="16"/>
+              </w:rPr>
+              <w:t>In Review</w:t>
+            </w:r>
+            <w:r>
+              <w:rPr>
+                <w:rFonts w:ascii="Arial" w:hAnsi="Arial" w:cs="Arial"/>
+                <w:color w:val="000000"/>
+                <w:sz w:val="16"/>
+                <w:szCs w:val="16"/>
+              </w:rPr>
+              <w:t xml:space="preserve"> | Approved | Obsolete</w:t>
+            </w:r>
+          </w:p>
+          <w:p>
+            <w:pPr>
+              <w:rPr>
+                <w:rFonts w:ascii="Times New Roman" w:eastAsia="Times New Roman" w:hAnsi="Times New Roman" w:cs="Times New Roman"/>
+                <w:sz w:val="20"/>
+                <w:szCs w:val="20"/>
+              </w:rPr>
+            </w:pPr>
+          </w:p>
+          <w:p>
+            <w:pPr>
+              <w:spacing w:line="0" w:lineRule="atLeast"/>
+              <w:rPr>
+                <w:rFonts w:ascii="Times New Roman" w:hAnsi="Times New Roman" w:cs="Times New Roman"/>
+                <w:sz w:val="20"/>
+                <w:szCs w:val="20"/>
+              </w:rPr>
+            </w:pPr>
+            <w:r>
+              <w:rPr>
+                <w:rFonts w:ascii="Arial" w:hAnsi="Arial" w:cs="Arial"/>
+                <w:b/>
+                <w:bCs/>
+                <w:color w:val="000000"/>
+                <w:sz w:val="16"/>
+                <w:szCs w:val="16"/>
+              </w:rPr>
+              <w:t xml:space="preserve">RFC: </w:t>
+            </w:r>
+            <w:r>
+              <w:rPr>
+                <w:rFonts w:ascii="Arial" w:hAnsi="Arial" w:cs="Arial"/>
+                <w:color w:val="000000"/>
+                <w:sz w:val="16"/>
+                <w:szCs w:val="16"/>
+              </w:rPr>
+              <w:t>Link to RFC when created</w:t>
+            </w:r>
+          </w:p>
+        </w:tc>
+      </w:tr>
+    </w:tbl>
+    <w:p>
+      <w:pPr>
+        <w:rPr>
+          <w:rFonts w:ascii="Times New Roman" w:eastAsia="Times New Roman" w:hAnsi="Times New Roman" w:cs="Times New Roman"/>
+          <w:sz w:val="20"/>
+          <w:szCs w:val="20"/>
+        </w:rPr>
+      </w:pPr>
+    </w:p>
+    <w:p>
+      <w:pPr>
         <w:rPr>
           <w:rFonts w:ascii="Times New Roman" w:hAnsi="Times New Roman" w:cs="Times New Roman"/>
           <w:sz w:val="20"/>
@@ -35,16 +311,78 @@
       </w:pPr>
       <w:r>
         <w:rPr>
+          <w:rFonts w:ascii="Arial" w:hAnsi="Arial" w:cs="Arial"/>
+          <w:color w:val="000000"/>
+          <w:sz w:val="22"/>
+          <w:szCs w:val="22"/>
+        </w:rPr>
+        <w:t>The Problem Requirements Document (PRD) begins with a brief introduction that explains the goal of the PRD. While the introduction section is read first, it should be authored last. Writing the overview last allows the author to summarize the final content of the PRD, rather than write an introduction without knowing the end result. </w:t>
+      </w:r>
+    </w:p>
+    <w:p>
+      <w:pPr>
+        <w:spacing w:before="360" w:after="120"/>
+        <w:outlineLvl w:val="1"/>
+        <w:rPr>
+          <w:rFonts w:ascii="Times New Roman" w:eastAsia="Times New Roman" w:hAnsi="Times New Roman" w:cs="Times New Roman"/>
+          <w:b/>
+          <w:bCs/>
+          <w:sz w:val="36"/>
+          <w:szCs w:val="36"/>
+        </w:rPr>
+      </w:pPr>
+      <w:r>
+        <w:rPr>
+          <w:rFonts w:ascii="Arial" w:eastAsia="Times New Roman" w:hAnsi="Arial" w:cs="Arial"/>
+          <w:color w:val="000000"/>
+          <w:sz w:val="32"/>
+          <w:szCs w:val="32"/>
+        </w:rPr>
+        <w:t>Background</w:t>
+      </w:r>
+    </w:p>
+    <w:p>
+      <w:pPr>
+        <w:rPr>
           <w:rFonts w:ascii="Times New Roman" w:hAnsi="Times New Roman" w:cs="Times New Roman"/>
           <w:sz w:val="20"/>
           <w:szCs w:val="20"/>
         </w:rPr>
-        <w:t> </w:t>
-      </w:r>
-    </w:p>
-    <w:p>
-      <w:pPr>
-        <w:shd w:val="clear" w:color="auto" w:fill="FFFFFF"/>
+      </w:pPr>
+      <w:r>
+        <w:rPr>
+          <w:rFonts w:ascii="Arial" w:hAnsi="Arial" w:cs="Arial"/>
+          <w:color w:val="000000"/>
+          <w:sz w:val="22"/>
+          <w:szCs w:val="22"/>
+        </w:rPr>
+        <w:t>We keep our documents on cloud servers but over a long period of time, we may end up with thousands of documents with us. We may need to search among the documents based on some string of words we have. That is the purpose of this application.</w:t>
+      </w:r>
+    </w:p>
+    <w:p>
+      <w:pPr>
+        <w:spacing w:before="360" w:after="120"/>
+        <w:outlineLvl w:val="1"/>
+        <w:rPr>
+          <w:rFonts w:ascii="Times New Roman" w:eastAsia="Times New Roman" w:hAnsi="Times New Roman" w:cs="Times New Roman"/>
+          <w:b/>
+          <w:bCs/>
+          <w:sz w:val="36"/>
+          <w:szCs w:val="36"/>
+        </w:rPr>
+      </w:pPr>
+      <w:r>
+        <w:rPr>
+          <w:rFonts w:ascii="Arial" w:eastAsia="Times New Roman" w:hAnsi="Arial" w:cs="Arial"/>
+          <w:color w:val="000000"/>
+          <w:sz w:val="32"/>
+          <w:szCs w:val="32"/>
+        </w:rPr>
+        <w:t>Problem</w:t>
+      </w:r>
+    </w:p>
+    <w:p>
+      <w:pPr>
         <w:rPr>
           <w:rFonts w:ascii="Times New Roman" w:hAnsi="Times New Roman" w:cs="Times New Roman"/>
           <w:sz w:val="20"/>
@@ -53,24 +391,309 @@
       </w:pPr>
       <w:r>
         <w:rPr>
-          <w:rFonts w:ascii="Arial" w:hAnsi="Arial" w:cs="Times New Roman"/>
+          <w:rFonts w:ascii="Arial" w:hAnsi="Arial" w:cs="Arial"/>
+          <w:color w:val="000000"/>
+          <w:sz w:val="22"/>
+          <w:szCs w:val="22"/>
+        </w:rPr>
+        <w:t>We all keep our files on cloud servers and it’s difficult to find them based on the content of the files. This is the problem we are facing and we provide a solution for the same.</w:t>
+      </w:r>
+    </w:p>
+    <w:p>
+      <w:pPr>
+        <w:spacing w:before="360" w:after="120"/>
+        <w:outlineLvl w:val="1"/>
+        <w:rPr>
+          <w:rFonts w:ascii="Times New Roman" w:eastAsia="Times New Roman" w:hAnsi="Times New Roman" w:cs="Times New Roman"/>
           <w:b/>
           <w:bCs/>
-          <w:color w:val="313537"/>
-        </w:rPr>
-        <w:t>Author</w:t>
-      </w:r>
-      <w:r>
-        <w:rPr>
-          <w:rFonts w:ascii="Arial" w:hAnsi="Arial" w:cs="Times New Roman"/>
-          <w:color w:val="313537"/>
-        </w:rPr>
-        <w:t>: Krishan Saini</w:t>
-      </w:r>
-    </w:p>
-    <w:p>
-      <w:pPr>
-        <w:shd w:val="clear" w:color="auto" w:fill="FFFFFF"/>
+          <w:sz w:val="36"/>
+          <w:szCs w:val="36"/>
+        </w:rPr>
+      </w:pPr>
+      <w:r>
+        <w:rPr>
+          <w:rFonts w:ascii="Arial" w:eastAsia="Times New Roman" w:hAnsi="Arial" w:cs="Arial"/>
+          <w:color w:val="000000"/>
+          <w:sz w:val="32"/>
+          <w:szCs w:val="32"/>
+        </w:rPr>
+        <w:t>Requirements and Phases</w:t>
+      </w:r>
+    </w:p>
+    <w:tbl>
+      <w:tblPr>
+        <w:tblW w:w="0" w:type="auto"/>
+        <w:tblCellMar>
+          <w:top w:w="15" w:type="dxa"/>
+          <w:left w:w="15" w:type="dxa"/>
+          <w:bottom w:w="15" w:type="dxa"/>
+          <w:right w:w="15" w:type="dxa"/>
+        </w:tblCellMar>
+        <w:tblLook w:val="04A0" w:firstRow="1" w:lastRow="0" w:firstColumn="1" w:lastColumn="0" w:noHBand="0" w:noVBand="1"/>
+      </w:tblPr>
+      <w:tblGrid>
+        <w:gridCol w:w="2739"/>
+        <w:gridCol w:w="5761"/>
+      </w:tblGrid>
+      <w:tr>
+        <w:tc>
+          <w:tcPr>
+            <w:tcW w:w="0" w:type="auto"/>
+            <w:tcBorders>
+              <w:top w:val="single" w:sz="8" w:space="0" w:color="000000"/>
+              <w:left w:val="single" w:sz="8" w:space="0" w:color="000000"/>
+              <w:bottom w:val="single" w:sz="8" w:space="0" w:color="000000"/>
+              <w:right w:val="single" w:sz="8" w:space="0" w:color="000000"/>
+            </w:tcBorders>
+            <w:tcMar>
+              <w:top w:w="100" w:type="dxa"/>
+              <w:left w:w="100" w:type="dxa"/>
+              <w:bottom w:w="100" w:type="dxa"/>
+              <w:right w:w="100" w:type="dxa"/>
+            </w:tcMar>
+            <w:hideMark/>
+          </w:tcPr>
+          <w:p>
+            <w:pPr>
+              <w:rPr>
+                <w:rFonts w:ascii="Times New Roman" w:eastAsia="Times New Roman" w:hAnsi="Times New Roman" w:cs="Times New Roman"/>
+                <w:sz w:val="1"/>
+                <w:szCs w:val="20"/>
+              </w:rPr>
+            </w:pPr>
+          </w:p>
+        </w:tc>
+        <w:tc>
+          <w:tcPr>
+            <w:tcW w:w="0" w:type="auto"/>
+            <w:tcBorders>
+              <w:top w:val="single" w:sz="8" w:space="0" w:color="000000"/>
+              <w:left w:val="single" w:sz="8" w:space="0" w:color="000000"/>
+              <w:bottom w:val="single" w:sz="8" w:space="0" w:color="000000"/>
+              <w:right w:val="single" w:sz="8" w:space="0" w:color="000000"/>
+            </w:tcBorders>
+            <w:tcMar>
+              <w:top w:w="100" w:type="dxa"/>
+              <w:left w:w="100" w:type="dxa"/>
+              <w:bottom w:w="100" w:type="dxa"/>
+              <w:right w:w="100" w:type="dxa"/>
+            </w:tcMar>
+            <w:hideMark/>
+          </w:tcPr>
+          <w:p>
+            <w:pPr>
+              <w:spacing w:line="0" w:lineRule="atLeast"/>
+              <w:rPr>
+                <w:rFonts w:ascii="Times New Roman" w:hAnsi="Times New Roman" w:cs="Times New Roman"/>
+                <w:sz w:val="20"/>
+                <w:szCs w:val="20"/>
+              </w:rPr>
+            </w:pPr>
+            <w:r>
+              <w:rPr>
+                <w:rFonts w:ascii="Arial" w:hAnsi="Arial" w:cs="Arial"/>
+                <w:b/>
+                <w:bCs/>
+                <w:color w:val="000000"/>
+                <w:sz w:val="22"/>
+                <w:szCs w:val="22"/>
+              </w:rPr>
+              <w:t>Requirements</w:t>
+            </w:r>
+          </w:p>
+        </w:tc>
+      </w:tr>
+      <w:tr>
+        <w:trPr>
+          <w:trHeight w:val="420"/>
+        </w:trPr>
+        <w:tc>
+          <w:tcPr>
+            <w:tcW w:w="0" w:type="auto"/>
+            <w:tcBorders>
+              <w:top w:val="single" w:sz="8" w:space="0" w:color="000000"/>
+              <w:left w:val="single" w:sz="8" w:space="0" w:color="000000"/>
+              <w:bottom w:val="single" w:sz="8" w:space="0" w:color="000000"/>
+              <w:right w:val="single" w:sz="8" w:space="0" w:color="000000"/>
+            </w:tcBorders>
+            <w:tcMar>
+              <w:top w:w="100" w:type="dxa"/>
+              <w:left w:w="100" w:type="dxa"/>
+              <w:bottom w:w="100" w:type="dxa"/>
+              <w:right w:w="100" w:type="dxa"/>
+            </w:tcMar>
+            <w:hideMark/>
+          </w:tcPr>
+          <w:p>
+            <w:pPr>
+              <w:rPr>
+                <w:rFonts w:ascii="Times New Roman" w:hAnsi="Times New Roman" w:cs="Times New Roman"/>
+                <w:sz w:val="20"/>
+                <w:szCs w:val="20"/>
+              </w:rPr>
+            </w:pPr>
+            <w:r>
+              <w:rPr>
+                <w:rFonts w:ascii="Arial" w:hAnsi="Arial" w:cs="Arial"/>
+                <w:b/>
+                <w:bCs/>
+                <w:color w:val="000000"/>
+                <w:sz w:val="22"/>
+                <w:szCs w:val="22"/>
+              </w:rPr>
+              <w:t xml:space="preserve">Phase 1: </w:t>
+            </w:r>
+            <w:r>
+              <w:rPr>
+                <w:rFonts w:ascii="Arial" w:hAnsi="Arial" w:cs="Arial"/>
+                <w:color w:val="000000"/>
+                <w:sz w:val="22"/>
+                <w:szCs w:val="22"/>
+              </w:rPr>
+              <w:t>Scan all documents</w:t>
+            </w:r>
+          </w:p>
+        </w:tc>
+        <w:tc>
+          <w:tcPr>
+            <w:tcW w:w="0" w:type="auto"/>
+            <w:tcBorders>
+              <w:top w:val="single" w:sz="8" w:space="0" w:color="000000"/>
+              <w:left w:val="single" w:sz="8" w:space="0" w:color="000000"/>
+              <w:bottom w:val="single" w:sz="8" w:space="0" w:color="000000"/>
+              <w:right w:val="single" w:sz="8" w:space="0" w:color="000000"/>
+            </w:tcBorders>
+            <w:tcMar>
+              <w:top w:w="100" w:type="dxa"/>
+              <w:left w:w="100" w:type="dxa"/>
+              <w:bottom w:w="100" w:type="dxa"/>
+              <w:right w:w="100" w:type="dxa"/>
+            </w:tcMar>
+            <w:hideMark/>
+          </w:tcPr>
+          <w:p>
+            <w:pPr>
+              <w:shd w:val="clear" w:color="auto" w:fill="FFFFFF"/>
+              <w:rPr>
+                <w:rFonts w:ascii="Times New Roman" w:hAnsi="Times New Roman" w:cs="Times New Roman"/>
+                <w:sz w:val="20"/>
+                <w:szCs w:val="20"/>
+              </w:rPr>
+            </w:pPr>
+            <w:r>
+              <w:rPr>
+                <w:rFonts w:ascii="Arial" w:hAnsi="Arial" w:cs="Arial"/>
+                <w:color w:val="000000"/>
+                <w:sz w:val="22"/>
+                <w:szCs w:val="22"/>
+              </w:rPr>
+              <w:t>Provide a way to scan/parse all the documents present on the cloud</w:t>
+            </w:r>
+          </w:p>
+        </w:tc>
+      </w:tr>
+      <w:tr>
+        <w:trPr>
+          <w:trHeight w:val="420"/>
+        </w:trPr>
+        <w:tc>
+          <w:tcPr>
+            <w:tcW w:w="0" w:type="auto"/>
+            <w:tcBorders>
+              <w:top w:val="single" w:sz="8" w:space="0" w:color="000000"/>
+              <w:left w:val="single" w:sz="8" w:space="0" w:color="000000"/>
+              <w:bottom w:val="single" w:sz="8" w:space="0" w:color="000000"/>
+              <w:right w:val="single" w:sz="8" w:space="0" w:color="000000"/>
+            </w:tcBorders>
+            <w:tcMar>
+              <w:top w:w="100" w:type="dxa"/>
+              <w:left w:w="100" w:type="dxa"/>
+              <w:bottom w:w="100" w:type="dxa"/>
+              <w:right w:w="100" w:type="dxa"/>
+            </w:tcMar>
+            <w:hideMark/>
+          </w:tcPr>
+          <w:p>
+            <w:pPr>
+              <w:rPr>
+                <w:rFonts w:ascii="Times New Roman" w:hAnsi="Times New Roman" w:cs="Times New Roman"/>
+                <w:sz w:val="20"/>
+                <w:szCs w:val="20"/>
+              </w:rPr>
+            </w:pPr>
+            <w:r>
+              <w:rPr>
+                <w:rFonts w:ascii="Arial" w:hAnsi="Arial" w:cs="Arial"/>
+                <w:b/>
+                <w:bCs/>
+                <w:color w:val="000000"/>
+                <w:sz w:val="22"/>
+                <w:szCs w:val="22"/>
+              </w:rPr>
+              <w:t>Phase 2:</w:t>
+            </w:r>
+            <w:r>
+              <w:rPr>
+                <w:rFonts w:ascii="Arial" w:hAnsi="Arial" w:cs="Arial"/>
+                <w:color w:val="000000"/>
+                <w:sz w:val="22"/>
+                <w:szCs w:val="22"/>
+              </w:rPr>
+              <w:t xml:space="preserve"> Search through all the documents</w:t>
+            </w:r>
+          </w:p>
+        </w:tc>
+        <w:tc>
+          <w:tcPr>
+            <w:tcW w:w="0" w:type="auto"/>
+            <w:tcBorders>
+              <w:top w:val="single" w:sz="8" w:space="0" w:color="000000"/>
+              <w:left w:val="single" w:sz="8" w:space="0" w:color="000000"/>
+              <w:bottom w:val="single" w:sz="8" w:space="0" w:color="000000"/>
+              <w:right w:val="single" w:sz="8" w:space="0" w:color="000000"/>
+            </w:tcBorders>
+            <w:tcMar>
+              <w:top w:w="100" w:type="dxa"/>
+              <w:left w:w="100" w:type="dxa"/>
+              <w:bottom w:w="100" w:type="dxa"/>
+              <w:right w:w="100" w:type="dxa"/>
+            </w:tcMar>
+            <w:hideMark/>
+          </w:tcPr>
+          <w:p>
+            <w:pPr>
+              <w:shd w:val="clear" w:color="auto" w:fill="FFFFFF"/>
+              <w:rPr>
+                <w:rFonts w:ascii="Times New Roman" w:hAnsi="Times New Roman" w:cs="Times New Roman"/>
+                <w:sz w:val="20"/>
+                <w:szCs w:val="20"/>
+              </w:rPr>
+            </w:pPr>
+            <w:r>
+              <w:rPr>
+                <w:rFonts w:ascii="Arial" w:hAnsi="Arial" w:cs="Arial"/>
+                <w:color w:val="000000"/>
+                <w:sz w:val="22"/>
+                <w:szCs w:val="22"/>
+              </w:rPr>
+              <w:t>Allow users to search through all the documents for specific terms or words using partial or impartial match</w:t>
+            </w:r>
+          </w:p>
+        </w:tc>
+      </w:tr>
+    </w:tbl>
+    <w:p>
+      <w:pPr>
+        <w:rPr>
+          <w:rFonts w:ascii="Times New Roman" w:eastAsia="Times New Roman" w:hAnsi="Times New Roman" w:cs="Times New Roman"/>
+          <w:sz w:val="20"/>
+          <w:szCs w:val="20"/>
+        </w:rPr>
+      </w:pPr>
+    </w:p>
+    <w:p>
+      <w:pPr>
         <w:rPr>
           <w:rFonts w:ascii="Times New Roman" w:hAnsi="Times New Roman" w:cs="Times New Roman"/>
           <w:sz w:val="20"/>
@@ -79,16 +702,214 @@
       </w:pPr>
       <w:r>
         <w:rPr>
+          <w:rFonts w:ascii="Arial" w:hAnsi="Arial" w:cs="Arial"/>
+          <w:color w:val="000000"/>
+          <w:sz w:val="22"/>
+          <w:szCs w:val="22"/>
+        </w:rPr>
+        <w:t>The problem is broken down into phases to enable iterative implementation. Each phase:</w:t>
+      </w:r>
+    </w:p>
+    <w:p>
+      <w:pPr>
+        <w:numPr>
+          <w:ilvl w:val="0"/>
+          <w:numId w:val="2"/>
+        </w:numPr>
+        <w:textAlignment w:val="baseline"/>
+        <w:rPr>
+          <w:rFonts w:ascii="Arial" w:hAnsi="Arial" w:cs="Arial"/>
+          <w:color w:val="000000"/>
+          <w:sz w:val="22"/>
+          <w:szCs w:val="22"/>
+        </w:rPr>
+      </w:pPr>
+      <w:r>
+        <w:rPr>
+          <w:rFonts w:ascii="Arial" w:hAnsi="Arial" w:cs="Arial"/>
+          <w:color w:val="000000"/>
+          <w:sz w:val="22"/>
+          <w:szCs w:val="22"/>
+        </w:rPr>
+        <w:t>Builds value on the previous phase and therefore they are defined in sequential order of value. There is no need to define priority as that’s inferred from ordering.</w:t>
+      </w:r>
+    </w:p>
+    <w:p>
+      <w:pPr>
+        <w:numPr>
+          <w:ilvl w:val="0"/>
+          <w:numId w:val="2"/>
+        </w:numPr>
+        <w:textAlignment w:val="baseline"/>
+        <w:rPr>
+          <w:rFonts w:ascii="Arial" w:hAnsi="Arial" w:cs="Arial"/>
+          <w:color w:val="000000"/>
+          <w:sz w:val="22"/>
+          <w:szCs w:val="22"/>
+        </w:rPr>
+      </w:pPr>
+      <w:r>
+        <w:rPr>
+          <w:rFonts w:ascii="Arial" w:hAnsi="Arial" w:cs="Arial"/>
+          <w:color w:val="000000"/>
+          <w:sz w:val="22"/>
+          <w:szCs w:val="22"/>
+        </w:rPr>
+        <w:t>Is not considered complete until all of the requirements are fulfilled.</w:t>
+      </w:r>
+    </w:p>
+    <w:p>
+      <w:pPr>
+        <w:numPr>
+          <w:ilvl w:val="0"/>
+          <w:numId w:val="2"/>
+        </w:numPr>
+        <w:textAlignment w:val="baseline"/>
+        <w:rPr>
+          <w:rFonts w:ascii="Arial" w:hAnsi="Arial" w:cs="Arial"/>
+          <w:color w:val="000000"/>
+          <w:sz w:val="22"/>
+          <w:szCs w:val="22"/>
+        </w:rPr>
+      </w:pPr>
+      <w:r>
+        <w:rPr>
+          <w:rFonts w:ascii="Arial" w:hAnsi="Arial" w:cs="Arial"/>
+          <w:color w:val="000000"/>
+          <w:sz w:val="22"/>
+          <w:szCs w:val="22"/>
+        </w:rPr>
+        <w:t>Should provide end-to-end value. That is, even if only the phase can be addressed then this should provide value and feel like a new feature/solution for the user:</w:t>
+      </w:r>
+    </w:p>
+    <w:p>
+      <w:pPr>
+        <w:rPr>
+          <w:rFonts w:ascii="Times New Roman" w:eastAsia="Times New Roman" w:hAnsi="Times New Roman" w:cs="Times New Roman"/>
+          <w:sz w:val="20"/>
+          <w:szCs w:val="20"/>
+        </w:rPr>
+      </w:pPr>
+    </w:p>
+    <w:p>
+      <w:pPr>
+        <w:spacing w:before="320" w:after="80"/>
+        <w:outlineLvl w:val="2"/>
+        <w:rPr>
+          <w:rFonts w:ascii="Times New Roman" w:eastAsia="Times New Roman" w:hAnsi="Times New Roman" w:cs="Times New Roman"/>
+          <w:b/>
+          <w:bCs/>
+          <w:sz w:val="27"/>
+          <w:szCs w:val="27"/>
+        </w:rPr>
+      </w:pPr>
+      <w:r>
+        <w:rPr>
+          <w:rFonts w:ascii="Arial" w:eastAsia="Times New Roman" w:hAnsi="Arial" w:cs="Arial"/>
+          <w:color w:val="434343"/>
+          <w:sz w:val="28"/>
+          <w:szCs w:val="28"/>
+        </w:rPr>
+        <w:t>Scan all documents</w:t>
+      </w:r>
+    </w:p>
+    <w:p>
+      <w:pPr>
+        <w:spacing w:before="280" w:after="80"/>
+        <w:outlineLvl w:val="3"/>
+        <w:rPr>
+          <w:rFonts w:ascii="Times New Roman" w:eastAsia="Times New Roman" w:hAnsi="Times New Roman" w:cs="Times New Roman"/>
+          <w:b/>
+          <w:bCs/>
+        </w:rPr>
+      </w:pPr>
+      <w:r>
+        <w:rPr>
+          <w:rFonts w:ascii="Arial" w:eastAsia="Times New Roman" w:hAnsi="Arial" w:cs="Arial"/>
+          <w:color w:val="666666"/>
+        </w:rPr>
+        <w:t>&lt;Requirement 1&gt;</w:t>
+      </w:r>
+    </w:p>
+    <w:p>
+      <w:pPr>
+        <w:numPr>
+          <w:ilvl w:val="0"/>
+          <w:numId w:val="3"/>
+        </w:numPr>
+        <w:shd w:val="clear" w:color="auto" w:fill="FFFFFF"/>
+        <w:textAlignment w:val="baseline"/>
+        <w:rPr>
+          <w:rFonts w:ascii="Arial" w:hAnsi="Arial" w:cs="Arial"/>
+          <w:color w:val="000000"/>
+          <w:sz w:val="22"/>
+          <w:szCs w:val="22"/>
+        </w:rPr>
+      </w:pPr>
+      <w:r>
+        <w:rPr>
+          <w:rFonts w:ascii="Arial" w:hAnsi="Arial" w:cs="Arial"/>
+          <w:color w:val="000000"/>
+          <w:sz w:val="22"/>
+          <w:szCs w:val="22"/>
+        </w:rPr>
+        <w:t>Provide a way to scan/parse all the documents present on the cloud.</w:t>
+      </w:r>
+    </w:p>
+    <w:p>
+      <w:pPr>
+        <w:spacing w:before="240" w:after="80"/>
+        <w:outlineLvl w:val="4"/>
+        <w:rPr>
+          <w:rFonts w:ascii="Times New Roman" w:eastAsia="Times New Roman" w:hAnsi="Times New Roman" w:cs="Times New Roman"/>
+          <w:b/>
+          <w:bCs/>
+          <w:sz w:val="20"/>
+          <w:szCs w:val="20"/>
+        </w:rPr>
+      </w:pPr>
+      <w:r>
+        <w:rPr>
+          <w:rFonts w:ascii="Arial" w:eastAsia="Times New Roman" w:hAnsi="Arial" w:cs="Arial"/>
+          <w:color w:val="666666"/>
+          <w:sz w:val="22"/>
+          <w:szCs w:val="22"/>
+        </w:rPr>
+        <w:lastRenderedPageBreak/>
+        <w:t>Acceptance Criteria</w:t>
+      </w:r>
+    </w:p>
+    <w:p>
+      <w:pPr>
+        <w:ind w:left="720"/>
+        <w:rPr>
           <w:rFonts w:ascii="Times New Roman" w:hAnsi="Times New Roman" w:cs="Times New Roman"/>
           <w:sz w:val="20"/>
           <w:szCs w:val="20"/>
         </w:rPr>
-        <w:t> </w:t>
-      </w:r>
-    </w:p>
-    <w:p>
-      <w:pPr>
-        <w:shd w:val="clear" w:color="auto" w:fill="FFFFFF"/>
+      </w:pPr>
+      <w:r>
+        <w:rPr>
+          <w:rFonts w:ascii="Arial" w:hAnsi="Arial" w:cs="Arial"/>
+          <w:color w:val="000000"/>
+          <w:sz w:val="22"/>
+          <w:szCs w:val="22"/>
+        </w:rPr>
+        <w:t>Any document added on the cloud should be scanned immediately when we hit its respective API. Its content, name and metadata should be added to the database for searching purposes.</w:t>
+      </w:r>
+    </w:p>
+    <w:p>
+      <w:pPr>
+        <w:rPr>
+          <w:rFonts w:ascii="Times New Roman" w:eastAsia="Times New Roman" w:hAnsi="Times New Roman" w:cs="Times New Roman"/>
+          <w:sz w:val="20"/>
+          <w:szCs w:val="20"/>
+        </w:rPr>
+      </w:pPr>
+    </w:p>
+    <w:p>
+      <w:pPr>
+        <w:ind w:left="720"/>
         <w:rPr>
           <w:rFonts w:ascii="Times New Roman" w:hAnsi="Times New Roman" w:cs="Times New Roman"/>
           <w:sz w:val="20"/>
@@ -97,17 +918,102 @@
       </w:pPr>
       <w:r>
         <w:rPr>
-          <w:rFonts w:ascii="Arial" w:hAnsi="Arial" w:cs="Times New Roman"/>
+          <w:rFonts w:ascii="Arial" w:hAnsi="Arial" w:cs="Arial"/>
+          <w:color w:val="000000"/>
+          <w:sz w:val="22"/>
+          <w:szCs w:val="22"/>
+        </w:rPr>
+        <w:t>Only docx and pdf files should be parsed.</w:t>
+      </w:r>
+    </w:p>
+    <w:p>
+      <w:pPr>
+        <w:spacing w:before="320" w:after="80"/>
+        <w:outlineLvl w:val="2"/>
+        <w:rPr>
+          <w:rFonts w:ascii="Times New Roman" w:eastAsia="Times New Roman" w:hAnsi="Times New Roman" w:cs="Times New Roman"/>
           <w:b/>
           <w:bCs/>
+          <w:sz w:val="27"/>
+          <w:szCs w:val="27"/>
+        </w:rPr>
+      </w:pPr>
+      <w:r>
+        <w:rPr>
+          <w:rFonts w:ascii="Arial" w:eastAsia="Times New Roman" w:hAnsi="Arial" w:cs="Arial"/>
+          <w:color w:val="434343"/>
+          <w:sz w:val="28"/>
+          <w:szCs w:val="28"/>
+        </w:rPr>
+        <w:t>Search all documents</w:t>
+      </w:r>
+    </w:p>
+    <w:p>
+      <w:pPr>
+        <w:spacing w:before="280" w:after="80"/>
+        <w:outlineLvl w:val="3"/>
+        <w:rPr>
+          <w:rFonts w:ascii="Times New Roman" w:eastAsia="Times New Roman" w:hAnsi="Times New Roman" w:cs="Times New Roman"/>
+          <w:b/>
+          <w:bCs/>
+        </w:rPr>
+      </w:pPr>
+      <w:r>
+        <w:rPr>
+          <w:rFonts w:ascii="Arial" w:eastAsia="Times New Roman" w:hAnsi="Arial" w:cs="Arial"/>
+          <w:color w:val="666666"/>
+        </w:rPr>
+        <w:t>&lt;Requirement 1&gt;</w:t>
+      </w:r>
+    </w:p>
+    <w:p>
+      <w:pPr>
+        <w:numPr>
+          <w:ilvl w:val="0"/>
+          <w:numId w:val="4"/>
+        </w:numPr>
+        <w:shd w:val="clear" w:color="auto" w:fill="FFFFFF"/>
+        <w:textAlignment w:val="baseline"/>
+        <w:rPr>
+          <w:rFonts w:ascii="Arial" w:hAnsi="Arial" w:cs="Arial"/>
+          <w:color w:val="000000"/>
+          <w:sz w:val="22"/>
+          <w:szCs w:val="22"/>
+        </w:rPr>
+      </w:pPr>
+      <w:r>
+        <w:rPr>
+          <w:rFonts w:ascii="Arial" w:hAnsi="Arial" w:cs="Arial"/>
           <w:color w:val="313537"/>
         </w:rPr>
-        <w:t>Change history</w:t>
-      </w:r>
-    </w:p>
-    <w:p>
-      <w:pPr>
-        <w:shd w:val="clear" w:color="auto" w:fill="FFFFFF"/>
+        <w:t>Allow users to search through all the documents for specific terms or words using partial or impartial match</w:t>
+      </w:r>
+    </w:p>
+    <w:p>
+      <w:pPr>
+        <w:spacing w:before="240" w:after="80"/>
+        <w:outlineLvl w:val="4"/>
+        <w:rPr>
+          <w:rFonts w:ascii="Times New Roman" w:eastAsia="Times New Roman" w:hAnsi="Times New Roman" w:cs="Times New Roman"/>
+          <w:b/>
+          <w:bCs/>
+          <w:sz w:val="20"/>
+          <w:szCs w:val="20"/>
+        </w:rPr>
+      </w:pPr>
+      <w:r>
+        <w:rPr>
+          <w:rFonts w:ascii="Arial" w:eastAsia="Times New Roman" w:hAnsi="Arial" w:cs="Arial"/>
+          <w:color w:val="666666"/>
+          <w:sz w:val="22"/>
+          <w:szCs w:val="22"/>
+        </w:rPr>
+        <w:t>Acceptance Criteria</w:t>
+      </w:r>
+    </w:p>
+    <w:p>
+      <w:pPr>
+        <w:ind w:left="720"/>
         <w:rPr>
           <w:rFonts w:ascii="Times New Roman" w:hAnsi="Times New Roman" w:cs="Times New Roman"/>
           <w:sz w:val="20"/>
@@ -116,15 +1022,17 @@
       </w:pPr>
       <w:r>
         <w:rPr>
-          <w:rFonts w:ascii="Arial" w:hAnsi="Arial" w:cs="Times New Roman"/>
-          <w:color w:val="313537"/>
-        </w:rPr>
-        <w:t>July 4, 2021: First draft</w:t>
-      </w:r>
-    </w:p>
-    <w:p>
-      <w:pPr>
-        <w:shd w:val="clear" w:color="auto" w:fill="FFFFFF"/>
+          <w:rFonts w:ascii="Arial" w:hAnsi="Arial" w:cs="Arial"/>
+          <w:color w:val="000000"/>
+          <w:sz w:val="22"/>
+          <w:szCs w:val="22"/>
+        </w:rPr>
+        <w:t>Users should be able to search through the documents present on the cloud either using its content or by its name.</w:t>
+      </w:r>
+    </w:p>
+    <w:p>
+      <w:pPr>
+        <w:ind w:left="720"/>
         <w:rPr>
           <w:rFonts w:ascii="Times New Roman" w:hAnsi="Times New Roman" w:cs="Times New Roman"/>
           <w:sz w:val="20"/>
@@ -133,16 +1041,65 @@
       </w:pPr>
       <w:r>
         <w:rPr>
+          <w:rFonts w:ascii="Arial" w:hAnsi="Arial" w:cs="Arial"/>
+          <w:color w:val="000000"/>
+          <w:sz w:val="22"/>
+          <w:szCs w:val="22"/>
+        </w:rPr>
+        <w:t>Users should be able to search the files using partial or impartial search.</w:t>
+      </w:r>
+    </w:p>
+    <w:p>
+      <w:pPr>
+        <w:spacing w:before="360" w:after="120"/>
+        <w:outlineLvl w:val="1"/>
+        <w:rPr>
+          <w:rFonts w:ascii="Times New Roman" w:eastAsia="Times New Roman" w:hAnsi="Times New Roman" w:cs="Times New Roman"/>
+          <w:b/>
+          <w:bCs/>
+          <w:sz w:val="36"/>
+          <w:szCs w:val="36"/>
+        </w:rPr>
+      </w:pPr>
+      <w:r>
+        <w:rPr>
+          <w:rFonts w:ascii="Arial" w:eastAsia="Times New Roman" w:hAnsi="Arial" w:cs="Arial"/>
+          <w:color w:val="000000"/>
+          <w:sz w:val="32"/>
+          <w:szCs w:val="32"/>
+        </w:rPr>
+        <w:t>Approvals</w:t>
+      </w:r>
+    </w:p>
+    <w:p>
+      <w:pPr>
+        <w:rPr>
           <w:rFonts w:ascii="Times New Roman" w:hAnsi="Times New Roman" w:cs="Times New Roman"/>
           <w:sz w:val="20"/>
           <w:szCs w:val="20"/>
         </w:rPr>
-        <w:t> </w:t>
-      </w:r>
-    </w:p>
-    <w:p>
-      <w:pPr>
-        <w:shd w:val="clear" w:color="auto" w:fill="FFFFFF"/>
+      </w:pPr>
+      <w:r>
+        <w:rPr>
+          <w:rFonts w:ascii="Arial" w:hAnsi="Arial" w:cs="Arial"/>
+          <w:color w:val="000000"/>
+          <w:sz w:val="22"/>
+          <w:szCs w:val="22"/>
+        </w:rPr>
+        <w:t>Red names still require approval, green names with a checkmark have approved. </w:t>
+      </w:r>
+    </w:p>
+    <w:p>
+      <w:pPr>
+        <w:rPr>
+          <w:rFonts w:ascii="Times New Roman" w:eastAsia="Times New Roman" w:hAnsi="Times New Roman" w:cs="Times New Roman"/>
+          <w:sz w:val="20"/>
+          <w:szCs w:val="20"/>
+        </w:rPr>
+      </w:pPr>
+    </w:p>
+    <w:p>
+      <w:pPr>
         <w:rPr>
           <w:rFonts w:ascii="Times New Roman" w:hAnsi="Times New Roman" w:cs="Times New Roman"/>
           <w:sz w:val="20"/>
@@ -151,17 +1108,121 @@
       </w:pPr>
       <w:r>
         <w:rPr>
-          <w:rFonts w:ascii="Arial" w:hAnsi="Arial" w:cs="Times New Roman"/>
-          <w:b/>
-          <w:bCs/>
-          <w:color w:val="313537"/>
-        </w:rPr>
-        <w:t>Overview</w:t>
-      </w:r>
-    </w:p>
-    <w:p>
-      <w:pPr>
-        <w:shd w:val="clear" w:color="auto" w:fill="FFFFFF"/>
+          <w:rFonts w:ascii="Arial" w:hAnsi="Arial" w:cs="Arial"/>
+          <w:color w:val="000000"/>
+          <w:sz w:val="22"/>
+          <w:szCs w:val="22"/>
+        </w:rPr>
+        <w:t>Each of the representative stakeholders must approve the PRD before it proceeds to kick-off and RFC writing. Sign-off by stakeholders requires these to be satisfied:</w:t>
+      </w:r>
+    </w:p>
+    <w:p>
+      <w:pPr>
+        <w:numPr>
+          <w:ilvl w:val="0"/>
+          <w:numId w:val="5"/>
+        </w:numPr>
+        <w:textAlignment w:val="baseline"/>
+        <w:rPr>
+          <w:rFonts w:ascii="Arial" w:hAnsi="Arial" w:cs="Arial"/>
+          <w:color w:val="000000"/>
+          <w:sz w:val="22"/>
+          <w:szCs w:val="22"/>
+        </w:rPr>
+      </w:pPr>
+      <w:r>
+        <w:rPr>
+          <w:rFonts w:ascii="Arial" w:hAnsi="Arial" w:cs="Arial"/>
+          <w:color w:val="000000"/>
+          <w:sz w:val="22"/>
+          <w:szCs w:val="22"/>
+        </w:rPr>
+        <w:t>The release summary defines which acceptance criteria are in scope.</w:t>
+      </w:r>
+    </w:p>
+    <w:p>
+      <w:pPr>
+        <w:numPr>
+          <w:ilvl w:val="0"/>
+          <w:numId w:val="5"/>
+        </w:numPr>
+        <w:textAlignment w:val="baseline"/>
+        <w:rPr>
+          <w:rFonts w:ascii="Arial" w:hAnsi="Arial" w:cs="Arial"/>
+          <w:color w:val="000000"/>
+          <w:sz w:val="22"/>
+          <w:szCs w:val="22"/>
+        </w:rPr>
+      </w:pPr>
+      <w:r>
+        <w:rPr>
+          <w:rFonts w:ascii="Arial" w:hAnsi="Arial" w:cs="Arial"/>
+          <w:color w:val="000000"/>
+          <w:sz w:val="22"/>
+          <w:szCs w:val="22"/>
+        </w:rPr>
+        <w:t>Engineering and Product Management agree on the target release.</w:t>
+      </w:r>
+    </w:p>
+    <w:p>
+      <w:pPr>
+        <w:numPr>
+          <w:ilvl w:val="0"/>
+          <w:numId w:val="5"/>
+        </w:numPr>
+        <w:textAlignment w:val="baseline"/>
+        <w:rPr>
+          <w:rFonts w:ascii="Arial" w:hAnsi="Arial" w:cs="Arial"/>
+          <w:color w:val="000000"/>
+          <w:sz w:val="22"/>
+          <w:szCs w:val="22"/>
+        </w:rPr>
+      </w:pPr>
+      <w:r>
+        <w:rPr>
+          <w:rFonts w:ascii="Arial" w:hAnsi="Arial" w:cs="Arial"/>
+          <w:color w:val="000000"/>
+          <w:sz w:val="22"/>
+          <w:szCs w:val="22"/>
+        </w:rPr>
+        <w:t>Provides sufficient clarity to author the RFC.</w:t>
+      </w:r>
+    </w:p>
+    <w:p>
+      <w:pPr>
+        <w:numPr>
+          <w:ilvl w:val="0"/>
+          <w:numId w:val="5"/>
+        </w:numPr>
+        <w:textAlignment w:val="baseline"/>
+        <w:rPr>
+          <w:rFonts w:ascii="Arial" w:hAnsi="Arial" w:cs="Arial"/>
+          <w:color w:val="000000"/>
+          <w:sz w:val="22"/>
+          <w:szCs w:val="22"/>
+        </w:rPr>
+      </w:pPr>
+      <w:r>
+        <w:rPr>
+          <w:rFonts w:ascii="Arial" w:hAnsi="Arial" w:cs="Arial"/>
+          <w:color w:val="000000"/>
+          <w:sz w:val="22"/>
+          <w:szCs w:val="22"/>
+        </w:rPr>
+        <w:t>Schedule a meeting with engineering and design to review the PRD.</w:t>
+      </w:r>
+    </w:p>
+    <w:p>
+      <w:pPr>
+        <w:rPr>
+          <w:rFonts w:ascii="Times New Roman" w:eastAsia="Times New Roman" w:hAnsi="Times New Roman" w:cs="Times New Roman"/>
+          <w:sz w:val="20"/>
+          <w:szCs w:val="20"/>
+        </w:rPr>
+      </w:pPr>
+    </w:p>
+    <w:p>
+      <w:pPr>
         <w:rPr>
           <w:rFonts w:ascii="Times New Roman" w:hAnsi="Times New Roman" w:cs="Times New Roman"/>
           <w:sz w:val="20"/>
@@ -170,16 +1231,57 @@
       </w:pPr>
       <w:r>
         <w:rPr>
+          <w:rFonts w:ascii="Arial" w:hAnsi="Arial" w:cs="Arial"/>
+          <w:b/>
+          <w:bCs/>
+          <w:color w:val="000000"/>
+          <w:sz w:val="22"/>
+          <w:szCs w:val="22"/>
+        </w:rPr>
+        <w:t xml:space="preserve">Approved names will have a </w:t>
+      </w:r>
+      <w:r>
+        <w:rPr>
+          <w:rFonts w:ascii="Helvetica" w:hAnsi="Helvetica" w:cs="Times New Roman"/>
+          <w:b/>
+          <w:bCs/>
+          <w:color w:val="3C4043"/>
+          <w:sz w:val="21"/>
+          <w:szCs w:val="21"/>
+          <w:shd w:val="clear" w:color="auto" w:fill="FFFFFF"/>
+        </w:rPr>
+        <w:t>✅  </w:t>
+      </w:r>
+    </w:p>
+    <w:p>
+      <w:pPr>
+        <w:rPr>
           <w:rFonts w:ascii="Times New Roman" w:hAnsi="Times New Roman" w:cs="Times New Roman"/>
           <w:sz w:val="20"/>
           <w:szCs w:val="20"/>
         </w:rPr>
-        <w:t> </w:t>
-      </w:r>
-    </w:p>
-    <w:p>
-      <w:pPr>
-        <w:shd w:val="clear" w:color="auto" w:fill="FFFFFF"/>
+      </w:pPr>
+      <w:r>
+        <w:rPr>
+          <w:rFonts w:ascii="Arial" w:hAnsi="Arial" w:cs="Arial"/>
+          <w:color w:val="000000"/>
+          <w:sz w:val="22"/>
+          <w:szCs w:val="22"/>
+        </w:rPr>
+        <w:t xml:space="preserve">Project Engineering Lead: </w:t>
+      </w:r>
+      <w:r>
+        <w:rPr>
+          <w:rFonts w:ascii="Arial" w:hAnsi="Arial" w:cs="Arial"/>
+          <w:color w:val="EA9999"/>
+          <w:sz w:val="22"/>
+          <w:szCs w:val="22"/>
+        </w:rPr>
+        <w:t>XX</w:t>
+      </w:r>
+    </w:p>
+    <w:p>
+      <w:pPr>
         <w:rPr>
           <w:rFonts w:ascii="Times New Roman" w:hAnsi="Times New Roman" w:cs="Times New Roman"/>
           <w:sz w:val="20"/>
@@ -188,15 +1290,39 @@
       </w:pPr>
       <w:r>
         <w:rPr>
-          <w:rFonts w:ascii="Arial" w:hAnsi="Arial" w:cs="Times New Roman"/>
-          <w:color w:val="313537"/>
-        </w:rPr>
-        <w:t>The Application has two main goals, provide a way to scan/parse all the documents present on the cloud and allow users to search through all the documents for specific terms or words using partial or impartial match.</w:t>
-      </w:r>
-    </w:p>
-    <w:p>
-      <w:pPr>
-        <w:shd w:val="clear" w:color="auto" w:fill="FFFFFF"/>
+          <w:rFonts w:ascii="Arial" w:hAnsi="Arial" w:cs="Arial"/>
+          <w:color w:val="000000"/>
+          <w:sz w:val="22"/>
+          <w:szCs w:val="22"/>
+        </w:rPr>
+        <w:t xml:space="preserve">Product Manager: </w:t>
+      </w:r>
+      <w:proofErr w:type="gramStart"/>
+      <w:r>
+        <w:rPr>
+          <w:rFonts w:ascii="Helvetica" w:hAnsi="Helvetica" w:cs="Times New Roman"/>
+          <w:b/>
+          <w:bCs/>
+          <w:color w:val="3C4043"/>
+          <w:sz w:val="21"/>
+          <w:szCs w:val="21"/>
+          <w:shd w:val="clear" w:color="auto" w:fill="FFFFFF"/>
+        </w:rPr>
+        <w:t xml:space="preserve">✅  </w:t>
+      </w:r>
+      <w:r>
+        <w:rPr>
+          <w:rFonts w:ascii="Arial" w:hAnsi="Arial" w:cs="Arial"/>
+          <w:color w:val="6AA84F"/>
+          <w:sz w:val="22"/>
+          <w:szCs w:val="22"/>
+        </w:rPr>
+        <w:t>XX</w:t>
+      </w:r>
+      <w:proofErr w:type="gramEnd"/>
+    </w:p>
+    <w:p>
+      <w:pPr>
         <w:rPr>
           <w:rFonts w:ascii="Times New Roman" w:hAnsi="Times New Roman" w:cs="Times New Roman"/>
           <w:sz w:val="20"/>
@@ -205,16 +1331,52 @@
       </w:pPr>
       <w:r>
         <w:rPr>
+          <w:rFonts w:ascii="Arial" w:hAnsi="Arial" w:cs="Arial"/>
+          <w:color w:val="000000"/>
+          <w:sz w:val="22"/>
+          <w:szCs w:val="22"/>
+        </w:rPr>
+        <w:t xml:space="preserve">VP of Product: </w:t>
+      </w:r>
+      <w:r>
+        <w:rPr>
+          <w:rFonts w:ascii="Arial" w:hAnsi="Arial" w:cs="Arial"/>
+          <w:color w:val="EA9999"/>
+          <w:sz w:val="22"/>
+          <w:szCs w:val="22"/>
+        </w:rPr>
+        <w:t>XX</w:t>
+      </w:r>
+    </w:p>
+    <w:p>
+      <w:pPr>
+        <w:rPr>
           <w:rFonts w:ascii="Times New Roman" w:hAnsi="Times New Roman" w:cs="Times New Roman"/>
           <w:sz w:val="20"/>
           <w:szCs w:val="20"/>
         </w:rPr>
-        <w:t> </w:t>
-      </w:r>
-    </w:p>
-    <w:p>
-      <w:pPr>
-        <w:shd w:val="clear" w:color="auto" w:fill="FFFFFF"/>
+      </w:pPr>
+      <w:r>
+        <w:rPr>
+          <w:rFonts w:ascii="Arial" w:hAnsi="Arial" w:cs="Arial"/>
+          <w:color w:val="000000"/>
+          <w:sz w:val="22"/>
+          <w:szCs w:val="22"/>
+        </w:rPr>
+        <w:t xml:space="preserve">Sales Engineer Lead: </w:t>
+      </w:r>
+      <w:r>
+        <w:rPr>
+          <w:rFonts w:ascii="Arial" w:hAnsi="Arial" w:cs="Arial"/>
+          <w:color w:val="EA9999"/>
+          <w:sz w:val="22"/>
+          <w:szCs w:val="22"/>
+        </w:rPr>
+        <w:t>XX</w:t>
+      </w:r>
+    </w:p>
+    <w:p>
+      <w:pPr>
         <w:rPr>
           <w:rFonts w:ascii="Times New Roman" w:hAnsi="Times New Roman" w:cs="Times New Roman"/>
           <w:sz w:val="20"/>
@@ -223,246 +1385,21 @@
       </w:pPr>
       <w:r>
         <w:rPr>
-          <w:rFonts w:ascii="Arial" w:hAnsi="Arial" w:cs="Times New Roman"/>
-          <w:color w:val="313537"/>
-        </w:rPr>
-        <w:t>Note: This document describes a roadmap to Product’s time, not the scope of a massive release at Product’s release. We will want to identify key release milestones/priorities and plan development around them. </w:t>
-      </w:r>
-    </w:p>
-    <w:p>
-      <w:pPr>
-        <w:shd w:val="clear" w:color="auto" w:fill="FFFFFF"/>
-        <w:rPr>
-          <w:rFonts w:ascii="Times New Roman" w:hAnsi="Times New Roman" w:cs="Times New Roman"/>
-          <w:sz w:val="20"/>
-          <w:szCs w:val="20"/>
-        </w:rPr>
-      </w:pPr>
-      <w:r>
-        <w:rPr>
-          <w:rFonts w:ascii="Times New Roman" w:hAnsi="Times New Roman" w:cs="Times New Roman"/>
-          <w:sz w:val="20"/>
-          <w:szCs w:val="20"/>
-        </w:rPr>
-        <w:t> </w:t>
-      </w:r>
-    </w:p>
-    <w:p>
-      <w:pPr>
-        <w:shd w:val="clear" w:color="auto" w:fill="FFFFFF"/>
-        <w:rPr>
-          <w:rFonts w:ascii="Times New Roman" w:hAnsi="Times New Roman" w:cs="Times New Roman"/>
-          <w:sz w:val="20"/>
-          <w:szCs w:val="20"/>
-        </w:rPr>
-      </w:pPr>
-      <w:r>
-        <w:rPr>
-          <w:rFonts w:ascii="Arial" w:hAnsi="Arial" w:cs="Times New Roman"/>
-          <w:b/>
-          <w:bCs/>
-          <w:color w:val="313537"/>
-        </w:rPr>
-        <w:t>Objectives</w:t>
-      </w:r>
-    </w:p>
-    <w:p>
-      <w:pPr>
-        <w:numPr>
-          <w:ilvl w:val="0"/>
-          <w:numId w:val="1"/>
-        </w:numPr>
-        <w:textAlignment w:val="baseline"/>
-        <w:rPr>
-          <w:rFonts w:ascii="Arial" w:hAnsi="Arial" w:cs="Times New Roman"/>
-          <w:color w:val="313537"/>
-        </w:rPr>
-      </w:pPr>
-      <w:r>
-        <w:rPr>
-          <w:rFonts w:ascii="Arial" w:hAnsi="Arial" w:cs="Times New Roman"/>
-          <w:color w:val="313537"/>
-        </w:rPr>
-        <w:t xml:space="preserve">Scan all the documents present on the cloud </w:t>
-      </w:r>
-      <w:proofErr w:type="gramStart"/>
-      <w:r>
-        <w:rPr>
-          <w:rFonts w:ascii="Arial" w:hAnsi="Arial" w:cs="Times New Roman"/>
-          <w:color w:val="313537"/>
-        </w:rPr>
-        <w:t>server which</w:t>
-      </w:r>
-      <w:proofErr w:type="gramEnd"/>
-      <w:r>
-        <w:rPr>
-          <w:rFonts w:ascii="Arial" w:hAnsi="Arial" w:cs="Times New Roman"/>
-          <w:color w:val="313537"/>
-        </w:rPr>
-        <w:t xml:space="preserve"> is S2 in our case.</w:t>
-      </w:r>
-    </w:p>
-    <w:p>
-      <w:pPr>
-        <w:numPr>
-          <w:ilvl w:val="0"/>
-          <w:numId w:val="1"/>
-        </w:numPr>
-        <w:spacing w:after="760"/>
-        <w:textAlignment w:val="baseline"/>
-        <w:rPr>
-          <w:rFonts w:ascii="Arial" w:hAnsi="Arial" w:cs="Times New Roman"/>
-          <w:color w:val="313537"/>
-        </w:rPr>
-      </w:pPr>
-      <w:r>
-        <w:rPr>
-          <w:rFonts w:ascii="Arial" w:hAnsi="Arial" w:cs="Times New Roman"/>
-          <w:color w:val="313537"/>
-        </w:rPr>
-        <w:t>Search through all documents based on a string of words using partial or impartial matches.</w:t>
-      </w:r>
-    </w:p>
-    <w:p>
-      <w:pPr>
-        <w:shd w:val="clear" w:color="auto" w:fill="FFFFFF"/>
-        <w:rPr>
-          <w:rFonts w:ascii="Times New Roman" w:hAnsi="Times New Roman" w:cs="Times New Roman"/>
-          <w:sz w:val="20"/>
-          <w:szCs w:val="20"/>
-        </w:rPr>
-      </w:pPr>
-      <w:r>
-        <w:rPr>
-          <w:rFonts w:ascii="Arial" w:hAnsi="Arial" w:cs="Times New Roman"/>
-          <w:b/>
-          <w:bCs/>
-          <w:color w:val="313537"/>
-        </w:rPr>
-        <w:t>Success Metrics</w:t>
-      </w:r>
-    </w:p>
-    <w:p>
-      <w:pPr>
-        <w:shd w:val="clear" w:color="auto" w:fill="FFFFFF"/>
-        <w:rPr>
-          <w:rFonts w:ascii="Times New Roman" w:hAnsi="Times New Roman" w:cs="Times New Roman"/>
-          <w:sz w:val="20"/>
-          <w:szCs w:val="20"/>
-        </w:rPr>
-      </w:pPr>
-      <w:r>
-        <w:rPr>
-          <w:rFonts w:ascii="Arial" w:hAnsi="Arial" w:cs="Times New Roman"/>
-          <w:color w:val="313537"/>
-        </w:rPr>
-        <w:t xml:space="preserve">User or our end customer is able to use the platform to search through all the documents present on cloud based on some input string of </w:t>
-      </w:r>
-      <w:proofErr w:type="gramStart"/>
-      <w:r>
-        <w:rPr>
-          <w:rFonts w:ascii="Arial" w:hAnsi="Arial" w:cs="Times New Roman"/>
-          <w:color w:val="313537"/>
-        </w:rPr>
-        <w:t>words which</w:t>
-      </w:r>
-      <w:proofErr w:type="gramEnd"/>
-      <w:r>
-        <w:rPr>
-          <w:rFonts w:ascii="Arial" w:hAnsi="Arial" w:cs="Times New Roman"/>
-          <w:color w:val="313537"/>
-        </w:rPr>
-        <w:t xml:space="preserve"> matches documents based on its content or name.</w:t>
-      </w:r>
-    </w:p>
-    <w:p>
-      <w:pPr>
-        <w:shd w:val="clear" w:color="auto" w:fill="FFFFFF"/>
-        <w:rPr>
-          <w:rFonts w:ascii="Times New Roman" w:hAnsi="Times New Roman" w:cs="Times New Roman"/>
-          <w:sz w:val="20"/>
-          <w:szCs w:val="20"/>
-        </w:rPr>
-      </w:pPr>
-      <w:r>
-        <w:rPr>
-          <w:rFonts w:ascii="Times New Roman" w:hAnsi="Times New Roman" w:cs="Times New Roman"/>
-          <w:sz w:val="20"/>
-          <w:szCs w:val="20"/>
-        </w:rPr>
-        <w:t> </w:t>
-      </w:r>
-    </w:p>
-    <w:p>
-      <w:pPr>
-        <w:shd w:val="clear" w:color="auto" w:fill="FFFFFF"/>
-        <w:rPr>
-          <w:rFonts w:ascii="Times New Roman" w:hAnsi="Times New Roman" w:cs="Times New Roman"/>
-          <w:sz w:val="20"/>
-          <w:szCs w:val="20"/>
-        </w:rPr>
-      </w:pPr>
-      <w:r>
-        <w:rPr>
-          <w:rFonts w:ascii="Times New Roman" w:hAnsi="Times New Roman" w:cs="Times New Roman"/>
-          <w:sz w:val="20"/>
-          <w:szCs w:val="20"/>
-        </w:rPr>
-        <w:t> </w:t>
-      </w:r>
-    </w:p>
-    <w:p>
-      <w:pPr>
-        <w:shd w:val="clear" w:color="auto" w:fill="FFFFFF"/>
-        <w:rPr>
-          <w:rFonts w:ascii="Times New Roman" w:hAnsi="Times New Roman" w:cs="Times New Roman"/>
-          <w:sz w:val="20"/>
-          <w:szCs w:val="20"/>
-        </w:rPr>
-      </w:pPr>
-      <w:r>
-        <w:rPr>
-          <w:rFonts w:ascii="Arial" w:hAnsi="Arial" w:cs="Times New Roman"/>
-          <w:b/>
-          <w:bCs/>
-          <w:color w:val="313537"/>
-        </w:rPr>
-        <w:t>Open Issues</w:t>
-      </w:r>
-    </w:p>
-    <w:p>
-      <w:pPr>
-        <w:shd w:val="clear" w:color="auto" w:fill="FFFFFF"/>
-        <w:rPr>
-          <w:rFonts w:ascii="Times New Roman" w:hAnsi="Times New Roman" w:cs="Times New Roman"/>
-          <w:sz w:val="20"/>
-          <w:szCs w:val="20"/>
-        </w:rPr>
-      </w:pPr>
-      <w:r>
-        <w:rPr>
-          <w:rFonts w:ascii="Arial" w:hAnsi="Arial" w:cs="Times New Roman"/>
-          <w:color w:val="313537"/>
-        </w:rPr>
-        <w:t>None yet!</w:t>
-      </w:r>
-    </w:p>
-    <w:p>
-      <w:pPr>
-        <w:shd w:val="clear" w:color="auto" w:fill="FFFFFF"/>
-        <w:rPr>
-          <w:rFonts w:ascii="Times New Roman" w:hAnsi="Times New Roman" w:cs="Times New Roman"/>
-          <w:sz w:val="20"/>
-          <w:szCs w:val="20"/>
-        </w:rPr>
-      </w:pPr>
-      <w:r>
-        <w:rPr>
-          <w:rFonts w:ascii="Times New Roman" w:hAnsi="Times New Roman" w:cs="Times New Roman"/>
-          <w:sz w:val="20"/>
-          <w:szCs w:val="20"/>
-        </w:rPr>
-        <w:t> </w:t>
+          <w:rFonts w:ascii="Arial" w:hAnsi="Arial" w:cs="Arial"/>
+          <w:color w:val="000000"/>
+          <w:sz w:val="22"/>
+          <w:szCs w:val="22"/>
+        </w:rPr>
+        <w:t xml:space="preserve">ProductDesign Lead: </w:t>
+      </w:r>
+      <w:r>
+        <w:rPr>
+          <w:rFonts w:ascii="Arial" w:hAnsi="Arial" w:cs="Arial"/>
+          <w:color w:val="EA9999"/>
+          <w:sz w:val="22"/>
+          <w:szCs w:val="22"/>
+        </w:rPr>
+        <w:t>XXX</w:t>
       </w:r>
     </w:p>
     <w:p>
@@ -491,6 +1428,566 @@
 <file path=word/numbering.xml><?xml version="1.0" encoding="utf-8"?>
 <w:numbering xmlns:wpc="http://schemas.microsoft.com/office/word/2010/wordprocessingCanvas" xmlns:mo="http://schemas.microsoft.com/office/mac/office/2008/main" xmlns:mc="http://schemas.openxmlformats.org/markup-compatibility/2006" xmlns:mv="urn:schemas-microsoft-com:mac:vml" xmlns:o="urn:schemas-microsoft-com:office:office" xmlns:r="http://schemas.openxmlformats.org/officeDocument/2006/relationships" xmlns:m="http://schemas.openxmlformats.org/officeDocument/2006/math" xmlns:v="urn:schemas-microsoft-com:vml" xmlns:wp14="http://schemas.microsoft.com/office/word/2010/wordprocessingDrawing" xmlns:wp="http://schemas.openxmlformats.org/drawingml/2006/wordprocessingDrawing" xmlns:w10="urn:schemas-microsoft-com:office:word" xmlns:w="http://schemas.openxmlformats.org/wordprocessingml/2006/main" xmlns:w14="http://schemas.microsoft.com/office/word/2010/wordml" xmlns:wpg="http://schemas.microsoft.com/office/word/2010/wordprocessingGroup" xmlns:wpi="http://schemas.microsoft.com/office/word/2010/wordprocessingInk" xmlns:wne="http://schemas.microsoft.com/office/word/2006/wordml" xmlns:wps="http://schemas.microsoft.com/office/word/2010/wordprocessingShape" mc:Ignorable="w14 wp14">
   <w:abstractNum w:abstractNumId="0">
+    <w:nsid w:val="084E58DA"/>
+    <w:multiLevelType w:val="multilevel"/>
+    <w:tmpl w:val="F3E0A0B4"/>
+    <w:lvl w:ilvl="0">
+      <w:start w:val="1"/>
+      <w:numFmt w:val="bullet"/>
+      <w:lvlText w:val=""/>
+      <w:lvlJc w:val="left"/>
+      <w:pPr>
+        <w:tabs>
+          <w:tab w:val="num" w:pos="720"/>
+        </w:tabs>
+        <w:ind w:left="720" w:hanging="360"/>
+      </w:pPr>
+      <w:rPr>
+        <w:rFonts w:ascii="Symbol" w:hAnsi="Symbol" w:hint="default"/>
+        <w:sz w:val="20"/>
+      </w:rPr>
+    </w:lvl>
+    <w:lvl w:ilvl="1" w:tentative="1">
+      <w:start w:val="1"/>
+      <w:numFmt w:val="bullet"/>
+      <w:lvlText w:val="o"/>
+      <w:lvlJc w:val="left"/>
+      <w:pPr>
+        <w:tabs>
+          <w:tab w:val="num" w:pos="1440"/>
+        </w:tabs>
+        <w:ind w:left="1440" w:hanging="360"/>
+      </w:pPr>
+      <w:rPr>
+        <w:rFonts w:ascii="Courier New" w:hAnsi="Courier New" w:hint="default"/>
+        <w:sz w:val="20"/>
+      </w:rPr>
+    </w:lvl>
+    <w:lvl w:ilvl="2" w:tentative="1">
+      <w:start w:val="1"/>
+      <w:numFmt w:val="bullet"/>
+      <w:lvlText w:val=""/>
+      <w:lvlJc w:val="left"/>
+      <w:pPr>
+        <w:tabs>
+          <w:tab w:val="num" w:pos="2160"/>
+        </w:tabs>
+        <w:ind w:left="2160" w:hanging="360"/>
+      </w:pPr>
+      <w:rPr>
+        <w:rFonts w:ascii="Wingdings" w:hAnsi="Wingdings" w:hint="default"/>
+        <w:sz w:val="20"/>
+      </w:rPr>
+    </w:lvl>
+    <w:lvl w:ilvl="3" w:tentative="1">
+      <w:start w:val="1"/>
+      <w:numFmt w:val="bullet"/>
+      <w:lvlText w:val=""/>
+      <w:lvlJc w:val="left"/>
+      <w:pPr>
+        <w:tabs>
+          <w:tab w:val="num" w:pos="2880"/>
+        </w:tabs>
+        <w:ind w:left="2880" w:hanging="360"/>
+      </w:pPr>
+      <w:rPr>
+        <w:rFonts w:ascii="Wingdings" w:hAnsi="Wingdings" w:hint="default"/>
+        <w:sz w:val="20"/>
+      </w:rPr>
+    </w:lvl>
+    <w:lvl w:ilvl="4" w:tentative="1">
+      <w:start w:val="1"/>
+      <w:numFmt w:val="bullet"/>
+      <w:lvlText w:val=""/>
+      <w:lvlJc w:val="left"/>
+      <w:pPr>
+        <w:tabs>
+          <w:tab w:val="num" w:pos="3600"/>
+        </w:tabs>
+        <w:ind w:left="3600" w:hanging="360"/>
+      </w:pPr>
+      <w:rPr>
+        <w:rFonts w:ascii="Wingdings" w:hAnsi="Wingdings" w:hint="default"/>
+        <w:sz w:val="20"/>
+      </w:rPr>
+    </w:lvl>
+    <w:lvl w:ilvl="5" w:tentative="1">
+      <w:start w:val="1"/>
+      <w:numFmt w:val="bullet"/>
+      <w:lvlText w:val=""/>
+      <w:lvlJc w:val="left"/>
+      <w:pPr>
+        <w:tabs>
+          <w:tab w:val="num" w:pos="4320"/>
+        </w:tabs>
+        <w:ind w:left="4320" w:hanging="360"/>
+      </w:pPr>
+      <w:rPr>
+        <w:rFonts w:ascii="Wingdings" w:hAnsi="Wingdings" w:hint="default"/>
+        <w:sz w:val="20"/>
+      </w:rPr>
+    </w:lvl>
+    <w:lvl w:ilvl="6" w:tentative="1">
+      <w:start w:val="1"/>
+      <w:numFmt w:val="bullet"/>
+      <w:lvlText w:val=""/>
+      <w:lvlJc w:val="left"/>
+      <w:pPr>
+        <w:tabs>
+          <w:tab w:val="num" w:pos="5040"/>
+        </w:tabs>
+        <w:ind w:left="5040" w:hanging="360"/>
+      </w:pPr>
+      <w:rPr>
+        <w:rFonts w:ascii="Wingdings" w:hAnsi="Wingdings" w:hint="default"/>
+        <w:sz w:val="20"/>
+      </w:rPr>
+    </w:lvl>
+    <w:lvl w:ilvl="7" w:tentative="1">
+      <w:start w:val="1"/>
+      <w:numFmt w:val="bullet"/>
+      <w:lvlText w:val=""/>
+      <w:lvlJc w:val="left"/>
+      <w:pPr>
+        <w:tabs>
+          <w:tab w:val="num" w:pos="5760"/>
+        </w:tabs>
+        <w:ind w:left="5760" w:hanging="360"/>
+      </w:pPr>
+      <w:rPr>
+        <w:rFonts w:ascii="Wingdings" w:hAnsi="Wingdings" w:hint="default"/>
+        <w:sz w:val="20"/>
+      </w:rPr>
+    </w:lvl>
+    <w:lvl w:ilvl="8" w:tentative="1">
+      <w:start w:val="1"/>
+      <w:numFmt w:val="bullet"/>
+      <w:lvlText w:val=""/>
+      <w:lvlJc w:val="left"/>
+      <w:pPr>
+        <w:tabs>
+          <w:tab w:val="num" w:pos="6480"/>
+        </w:tabs>
+        <w:ind w:left="6480" w:hanging="360"/>
+      </w:pPr>
+      <w:rPr>
+        <w:rFonts w:ascii="Wingdings" w:hAnsi="Wingdings" w:hint="default"/>
+        <w:sz w:val="20"/>
+      </w:rPr>
+    </w:lvl>
+  </w:abstractNum>
+  <w:abstractNum w:abstractNumId="1">
+    <w:nsid w:val="0BE9096E"/>
+    <w:multiLevelType w:val="multilevel"/>
+    <w:tmpl w:val="ECB8F9A0"/>
+    <w:lvl w:ilvl="0">
+      <w:start w:val="1"/>
+      <w:numFmt w:val="decimal"/>
+      <w:lvlText w:val="%1."/>
+      <w:lvlJc w:val="left"/>
+      <w:pPr>
+        <w:tabs>
+          <w:tab w:val="num" w:pos="720"/>
+        </w:tabs>
+        <w:ind w:left="720" w:hanging="360"/>
+      </w:pPr>
+    </w:lvl>
+    <w:lvl w:ilvl="1" w:tentative="1">
+      <w:start w:val="1"/>
+      <w:numFmt w:val="decimal"/>
+      <w:lvlText w:val="%2."/>
+      <w:lvlJc w:val="left"/>
+      <w:pPr>
+        <w:tabs>
+          <w:tab w:val="num" w:pos="1440"/>
+        </w:tabs>
+        <w:ind w:left="1440" w:hanging="360"/>
+      </w:pPr>
+    </w:lvl>
+    <w:lvl w:ilvl="2" w:tentative="1">
+      <w:start w:val="1"/>
+      <w:numFmt w:val="decimal"/>
+      <w:lvlText w:val="%3."/>
+      <w:lvlJc w:val="left"/>
+      <w:pPr>
+        <w:tabs>
+          <w:tab w:val="num" w:pos="2160"/>
+        </w:tabs>
+        <w:ind w:left="2160" w:hanging="360"/>
+      </w:pPr>
+    </w:lvl>
+    <w:lvl w:ilvl="3" w:tentative="1">
+      <w:start w:val="1"/>
+      <w:numFmt w:val="decimal"/>
+      <w:lvlText w:val="%4."/>
+      <w:lvlJc w:val="left"/>
+      <w:pPr>
+        <w:tabs>
+          <w:tab w:val="num" w:pos="2880"/>
+        </w:tabs>
+        <w:ind w:left="2880" w:hanging="360"/>
+      </w:pPr>
+    </w:lvl>
+    <w:lvl w:ilvl="4" w:tentative="1">
+      <w:start w:val="1"/>
+      <w:numFmt w:val="decimal"/>
+      <w:lvlText w:val="%5."/>
+      <w:lvlJc w:val="left"/>
+      <w:pPr>
+        <w:tabs>
+          <w:tab w:val="num" w:pos="3600"/>
+        </w:tabs>
+        <w:ind w:left="3600" w:hanging="360"/>
+      </w:pPr>
+    </w:lvl>
+    <w:lvl w:ilvl="5" w:tentative="1">
+      <w:start w:val="1"/>
+      <w:numFmt w:val="decimal"/>
+      <w:lvlText w:val="%6."/>
+      <w:lvlJc w:val="left"/>
+      <w:pPr>
+        <w:tabs>
+          <w:tab w:val="num" w:pos="4320"/>
+        </w:tabs>
+        <w:ind w:left="4320" w:hanging="360"/>
+      </w:pPr>
+    </w:lvl>
+    <w:lvl w:ilvl="6" w:tentative="1">
+      <w:start w:val="1"/>
+      <w:numFmt w:val="decimal"/>
+      <w:lvlText w:val="%7."/>
+      <w:lvlJc w:val="left"/>
+      <w:pPr>
+        <w:tabs>
+          <w:tab w:val="num" w:pos="5040"/>
+        </w:tabs>
+        <w:ind w:left="5040" w:hanging="360"/>
+      </w:pPr>
+    </w:lvl>
+    <w:lvl w:ilvl="7" w:tentative="1">
+      <w:start w:val="1"/>
+      <w:numFmt w:val="decimal"/>
+      <w:lvlText w:val="%8."/>
+      <w:lvlJc w:val="left"/>
+      <w:pPr>
+        <w:tabs>
+          <w:tab w:val="num" w:pos="5760"/>
+        </w:tabs>
+        <w:ind w:left="5760" w:hanging="360"/>
+      </w:pPr>
+    </w:lvl>
+    <w:lvl w:ilvl="8" w:tentative="1">
+      <w:start w:val="1"/>
+      <w:numFmt w:val="decimal"/>
+      <w:lvlText w:val="%9."/>
+      <w:lvlJc w:val="left"/>
+      <w:pPr>
+        <w:tabs>
+          <w:tab w:val="num" w:pos="6480"/>
+        </w:tabs>
+        <w:ind w:left="6480" w:hanging="360"/>
+      </w:pPr>
+    </w:lvl>
+  </w:abstractNum>
+  <w:abstractNum w:abstractNumId="2">
+    <w:nsid w:val="16AF681F"/>
+    <w:multiLevelType w:val="multilevel"/>
+    <w:tmpl w:val="9328FD60"/>
+    <w:lvl w:ilvl="0">
+      <w:start w:val="1"/>
+      <w:numFmt w:val="bullet"/>
+      <w:lvlText w:val=""/>
+      <w:lvlJc w:val="left"/>
+      <w:pPr>
+        <w:tabs>
+          <w:tab w:val="num" w:pos="720"/>
+        </w:tabs>
+        <w:ind w:left="720" w:hanging="360"/>
+      </w:pPr>
+      <w:rPr>
+        <w:rFonts w:ascii="Symbol" w:hAnsi="Symbol" w:hint="default"/>
+        <w:sz w:val="20"/>
+      </w:rPr>
+    </w:lvl>
+    <w:lvl w:ilvl="1" w:tentative="1">
+      <w:start w:val="1"/>
+      <w:numFmt w:val="bullet"/>
+      <w:lvlText w:val="o"/>
+      <w:lvlJc w:val="left"/>
+      <w:pPr>
+        <w:tabs>
+          <w:tab w:val="num" w:pos="1440"/>
+        </w:tabs>
+        <w:ind w:left="1440" w:hanging="360"/>
+      </w:pPr>
+      <w:rPr>
+        <w:rFonts w:ascii="Courier New" w:hAnsi="Courier New" w:hint="default"/>
+        <w:sz w:val="20"/>
+      </w:rPr>
+    </w:lvl>
+    <w:lvl w:ilvl="2" w:tentative="1">
+      <w:start w:val="1"/>
+      <w:numFmt w:val="bullet"/>
+      <w:lvlText w:val=""/>
+      <w:lvlJc w:val="left"/>
+      <w:pPr>
+        <w:tabs>
+          <w:tab w:val="num" w:pos="2160"/>
+        </w:tabs>
+        <w:ind w:left="2160" w:hanging="360"/>
+      </w:pPr>
+      <w:rPr>
+        <w:rFonts w:ascii="Wingdings" w:hAnsi="Wingdings" w:hint="default"/>
+        <w:sz w:val="20"/>
+      </w:rPr>
+    </w:lvl>
+    <w:lvl w:ilvl="3" w:tentative="1">
+      <w:start w:val="1"/>
+      <w:numFmt w:val="bullet"/>
+      <w:lvlText w:val=""/>
+      <w:lvlJc w:val="left"/>
+      <w:pPr>
+        <w:tabs>
+          <w:tab w:val="num" w:pos="2880"/>
+        </w:tabs>
+        <w:ind w:left="2880" w:hanging="360"/>
+      </w:pPr>
+      <w:rPr>
+        <w:rFonts w:ascii="Wingdings" w:hAnsi="Wingdings" w:hint="default"/>
+        <w:sz w:val="20"/>
+      </w:rPr>
+    </w:lvl>
+    <w:lvl w:ilvl="4" w:tentative="1">
+      <w:start w:val="1"/>
+      <w:numFmt w:val="bullet"/>
+      <w:lvlText w:val=""/>
+      <w:lvlJc w:val="left"/>
+      <w:pPr>
+        <w:tabs>
+          <w:tab w:val="num" w:pos="3600"/>
+        </w:tabs>
+        <w:ind w:left="3600" w:hanging="360"/>
+      </w:pPr>
+      <w:rPr>
+        <w:rFonts w:ascii="Wingdings" w:hAnsi="Wingdings" w:hint="default"/>
+        <w:sz w:val="20"/>
+      </w:rPr>
+    </w:lvl>
+    <w:lvl w:ilvl="5" w:tentative="1">
+      <w:start w:val="1"/>
+      <w:numFmt w:val="bullet"/>
+      <w:lvlText w:val=""/>
+      <w:lvlJc w:val="left"/>
+      <w:pPr>
+        <w:tabs>
+          <w:tab w:val="num" w:pos="4320"/>
+        </w:tabs>
+        <w:ind w:left="4320" w:hanging="360"/>
+      </w:pPr>
+      <w:rPr>
+        <w:rFonts w:ascii="Wingdings" w:hAnsi="Wingdings" w:hint="default"/>
+        <w:sz w:val="20"/>
+      </w:rPr>
+    </w:lvl>
+    <w:lvl w:ilvl="6" w:tentative="1">
+      <w:start w:val="1"/>
+      <w:numFmt w:val="bullet"/>
+      <w:lvlText w:val=""/>
+      <w:lvlJc w:val="left"/>
+      <w:pPr>
+        <w:tabs>
+          <w:tab w:val="num" w:pos="5040"/>
+        </w:tabs>
+        <w:ind w:left="5040" w:hanging="360"/>
+      </w:pPr>
+      <w:rPr>
+        <w:rFonts w:ascii="Wingdings" w:hAnsi="Wingdings" w:hint="default"/>
+        <w:sz w:val="20"/>
+      </w:rPr>
+    </w:lvl>
+    <w:lvl w:ilvl="7" w:tentative="1">
+      <w:start w:val="1"/>
+      <w:numFmt w:val="bullet"/>
+      <w:lvlText w:val=""/>
+      <w:lvlJc w:val="left"/>
+      <w:pPr>
+        <w:tabs>
+          <w:tab w:val="num" w:pos="5760"/>
+        </w:tabs>
+        <w:ind w:left="5760" w:hanging="360"/>
+      </w:pPr>
+      <w:rPr>
+        <w:rFonts w:ascii="Wingdings" w:hAnsi="Wingdings" w:hint="default"/>
+        <w:sz w:val="20"/>
+      </w:rPr>
+    </w:lvl>
+    <w:lvl w:ilvl="8" w:tentative="1">
+      <w:start w:val="1"/>
+      <w:numFmt w:val="bullet"/>
+      <w:lvlText w:val=""/>
+      <w:lvlJc w:val="left"/>
+      <w:pPr>
+        <w:tabs>
+          <w:tab w:val="num" w:pos="6480"/>
+        </w:tabs>
+        <w:ind w:left="6480" w:hanging="360"/>
+      </w:pPr>
+      <w:rPr>
+        <w:rFonts w:ascii="Wingdings" w:hAnsi="Wingdings" w:hint="default"/>
+        <w:sz w:val="20"/>
+      </w:rPr>
+    </w:lvl>
+  </w:abstractNum>
+  <w:abstractNum w:abstractNumId="3">
+    <w:nsid w:val="4EA30AB9"/>
+    <w:multiLevelType w:val="multilevel"/>
+    <w:tmpl w:val="2DFA2968"/>
+    <w:lvl w:ilvl="0">
+      <w:start w:val="1"/>
+      <w:numFmt w:val="bullet"/>
+      <w:lvlText w:val=""/>
+      <w:lvlJc w:val="left"/>
+      <w:pPr>
+        <w:tabs>
+          <w:tab w:val="num" w:pos="720"/>
+        </w:tabs>
+        <w:ind w:left="720" w:hanging="360"/>
+      </w:pPr>
+      <w:rPr>
+        <w:rFonts w:ascii="Symbol" w:hAnsi="Symbol" w:hint="default"/>
+        <w:sz w:val="20"/>
+      </w:rPr>
+    </w:lvl>
+    <w:lvl w:ilvl="1" w:tentative="1">
+      <w:start w:val="1"/>
+      <w:numFmt w:val="bullet"/>
+      <w:lvlText w:val="o"/>
+      <w:lvlJc w:val="left"/>
+      <w:pPr>
+        <w:tabs>
+          <w:tab w:val="num" w:pos="1440"/>
+        </w:tabs>
+        <w:ind w:left="1440" w:hanging="360"/>
+      </w:pPr>
+      <w:rPr>
+        <w:rFonts w:ascii="Courier New" w:hAnsi="Courier New" w:hint="default"/>
+        <w:sz w:val="20"/>
+      </w:rPr>
+    </w:lvl>
+    <w:lvl w:ilvl="2" w:tentative="1">
+      <w:start w:val="1"/>
+      <w:numFmt w:val="bullet"/>
+      <w:lvlText w:val=""/>
+      <w:lvlJc w:val="left"/>
+      <w:pPr>
+        <w:tabs>
+          <w:tab w:val="num" w:pos="2160"/>
+        </w:tabs>
+        <w:ind w:left="2160" w:hanging="360"/>
+      </w:pPr>
+      <w:rPr>
+        <w:rFonts w:ascii="Wingdings" w:hAnsi="Wingdings" w:hint="default"/>
+        <w:sz w:val="20"/>
+      </w:rPr>
+    </w:lvl>
+    <w:lvl w:ilvl="3" w:tentative="1">
+      <w:start w:val="1"/>
+      <w:numFmt w:val="bullet"/>
+      <w:lvlText w:val=""/>
+      <w:lvlJc w:val="left"/>
+      <w:pPr>
+        <w:tabs>
+          <w:tab w:val="num" w:pos="2880"/>
+        </w:tabs>
+        <w:ind w:left="2880" w:hanging="360"/>
+      </w:pPr>
+      <w:rPr>
+        <w:rFonts w:ascii="Wingdings" w:hAnsi="Wingdings" w:hint="default"/>
+        <w:sz w:val="20"/>
+      </w:rPr>
+    </w:lvl>
+    <w:lvl w:ilvl="4" w:tentative="1">
+      <w:start w:val="1"/>
+      <w:numFmt w:val="bullet"/>
+      <w:lvlText w:val=""/>
+      <w:lvlJc w:val="left"/>
+      <w:pPr>
+        <w:tabs>
+          <w:tab w:val="num" w:pos="3600"/>
+        </w:tabs>
+        <w:ind w:left="3600" w:hanging="360"/>
+      </w:pPr>
+      <w:rPr>
+        <w:rFonts w:ascii="Wingdings" w:hAnsi="Wingdings" w:hint="default"/>
+        <w:sz w:val="20"/>
+      </w:rPr>
+    </w:lvl>
+    <w:lvl w:ilvl="5" w:tentative="1">
+      <w:start w:val="1"/>
+      <w:numFmt w:val="bullet"/>
+      <w:lvlText w:val=""/>
+      <w:lvlJc w:val="left"/>
+      <w:pPr>
+        <w:tabs>
+          <w:tab w:val="num" w:pos="4320"/>
+        </w:tabs>
+        <w:ind w:left="4320" w:hanging="360"/>
+      </w:pPr>
+      <w:rPr>
+        <w:rFonts w:ascii="Wingdings" w:hAnsi="Wingdings" w:hint="default"/>
+        <w:sz w:val="20"/>
+      </w:rPr>
+    </w:lvl>
+    <w:lvl w:ilvl="6" w:tentative="1">
+      <w:start w:val="1"/>
+      <w:numFmt w:val="bullet"/>
+      <w:lvlText w:val=""/>
+      <w:lvlJc w:val="left"/>
+      <w:pPr>
+        <w:tabs>
+          <w:tab w:val="num" w:pos="5040"/>
+        </w:tabs>
+        <w:ind w:left="5040" w:hanging="360"/>
+      </w:pPr>
+      <w:rPr>
+        <w:rFonts w:ascii="Wingdings" w:hAnsi="Wingdings" w:hint="default"/>
+        <w:sz w:val="20"/>
+      </w:rPr>
+    </w:lvl>
+    <w:lvl w:ilvl="7" w:tentative="1">
+      <w:start w:val="1"/>
+      <w:numFmt w:val="bullet"/>
+      <w:lvlText w:val=""/>
+      <w:lvlJc w:val="left"/>
+      <w:pPr>
+        <w:tabs>
+          <w:tab w:val="num" w:pos="5760"/>
+        </w:tabs>
+        <w:ind w:left="5760" w:hanging="360"/>
+      </w:pPr>
+      <w:rPr>
+        <w:rFonts w:ascii="Wingdings" w:hAnsi="Wingdings" w:hint="default"/>
+        <w:sz w:val="20"/>
+      </w:rPr>
+    </w:lvl>
+    <w:lvl w:ilvl="8" w:tentative="1">
+      <w:start w:val="1"/>
+      <w:numFmt w:val="bullet"/>
+      <w:lvlText w:val=""/>
+      <w:lvlJc w:val="left"/>
+      <w:pPr>
+        <w:tabs>
+          <w:tab w:val="num" w:pos="6480"/>
+        </w:tabs>
+        <w:ind w:left="6480" w:hanging="360"/>
+      </w:pPr>
+      <w:rPr>
+        <w:rFonts w:ascii="Wingdings" w:hAnsi="Wingdings" w:hint="default"/>
+        <w:sz w:val="20"/>
+      </w:rPr>
+    </w:lvl>
+  </w:abstractNum>
+  <w:abstractNum w:abstractNumId="4">
     <w:nsid w:val="6DC3273A"/>
     <w:multiLevelType w:val="multilevel"/>
     <w:tmpl w:val="40B48BD4"/>
@@ -604,7 +2101,19 @@
     </w:lvl>
   </w:abstractNum>
   <w:num w:numId="1">
+    <w:abstractNumId w:val="4"/>
+  </w:num>
+  <w:num w:numId="2">
+    <w:abstractNumId w:val="1"/>
+  </w:num>
+  <w:num w:numId="3">
+    <w:abstractNumId w:val="2"/>
+  </w:num>
+  <w:num w:numId="4">
     <w:abstractNumId w:val="0"/>
+  </w:num>
+  <w:num w:numId="5">
+    <w:abstractNumId w:val="3"/>
   </w:num>
 </w:numbering>
 </file>
@@ -765,6 +2274,100 @@
     <w:name w:val="Normal"/>
     <w:qFormat/>
   </w:style>
+  <w:style w:type="paragraph" w:styleId="Heading1">
+    <w:name w:val="heading 1"/>
+    <w:basedOn w:val="Normal"/>
+    <w:link w:val="Heading1Char"/>
+    <w:uiPriority w:val="9"/>
+    <w:qFormat/>
+    <w:rsid w:val="007A2617"/>
+    <w:pPr>
+      <w:spacing w:before="100" w:beforeAutospacing="1" w:after="100" w:afterAutospacing="1"/>
+      <w:outlineLvl w:val="0"/>
+    </w:pPr>
+    <w:rPr>
+      <w:rFonts w:ascii="Times New Roman" w:hAnsi="Times New Roman"/>
+      <w:b/>
+      <w:bCs/>
+      <w:kern w:val="36"/>
+      <w:sz w:val="48"/>
+      <w:szCs w:val="48"/>
+    </w:rPr>
+  </w:style>
+  <w:style w:type="paragraph" w:styleId="Heading2">
+    <w:name w:val="heading 2"/>
+    <w:basedOn w:val="Normal"/>
+    <w:link w:val="Heading2Char"/>
+    <w:uiPriority w:val="9"/>
+    <w:qFormat/>
+    <w:rsid w:val="007A2617"/>
+    <w:pPr>
+      <w:spacing w:before="100" w:beforeAutospacing="1" w:after="100" w:afterAutospacing="1"/>
+      <w:outlineLvl w:val="1"/>
+    </w:pPr>
+    <w:rPr>
+      <w:rFonts w:ascii="Times New Roman" w:hAnsi="Times New Roman"/>
+      <w:b/>
+      <w:bCs/>
+      <w:sz w:val="36"/>
+      <w:szCs w:val="36"/>
+    </w:rPr>
+  </w:style>
+  <w:style w:type="paragraph" w:styleId="Heading3">
+    <w:name w:val="heading 3"/>
+    <w:basedOn w:val="Normal"/>
+    <w:link w:val="Heading3Char"/>
+    <w:uiPriority w:val="9"/>
+    <w:qFormat/>
+    <w:rsid w:val="007A2617"/>
+    <w:pPr>
+      <w:spacing w:before="100" w:beforeAutospacing="1" w:after="100" w:afterAutospacing="1"/>
+      <w:outlineLvl w:val="2"/>
+    </w:pPr>
+    <w:rPr>
+      <w:rFonts w:ascii="Times New Roman" w:hAnsi="Times New Roman"/>
+      <w:b/>
+      <w:bCs/>
+      <w:sz w:val="27"/>
+      <w:szCs w:val="27"/>
+    </w:rPr>
+  </w:style>
+  <w:style w:type="paragraph" w:styleId="Heading4">
+    <w:name w:val="heading 4"/>
+    <w:basedOn w:val="Normal"/>
+    <w:link w:val="Heading4Char"/>
+    <w:uiPriority w:val="9"/>
+    <w:qFormat/>
+    <w:rsid w:val="007A2617"/>
+    <w:pPr>
+      <w:spacing w:before="100" w:beforeAutospacing="1" w:after="100" w:afterAutospacing="1"/>
+      <w:outlineLvl w:val="3"/>
+    </w:pPr>
+    <w:rPr>
+      <w:rFonts w:ascii="Times New Roman" w:hAnsi="Times New Roman"/>
+      <w:b/>
+      <w:bCs/>
+    </w:rPr>
+  </w:style>
+  <w:style w:type="paragraph" w:styleId="Heading5">
+    <w:name w:val="heading 5"/>
+    <w:basedOn w:val="Normal"/>
+    <w:link w:val="Heading5Char"/>
+    <w:uiPriority w:val="9"/>
+    <w:qFormat/>
+    <w:rsid w:val="007A2617"/>
+    <w:pPr>
+      <w:spacing w:before="100" w:beforeAutospacing="1" w:after="100" w:afterAutospacing="1"/>
+      <w:outlineLvl w:val="4"/>
+    </w:pPr>
+    <w:rPr>
+      <w:rFonts w:ascii="Times New Roman" w:hAnsi="Times New Roman"/>
+      <w:b/>
+      <w:bCs/>
+      <w:sz w:val="20"/>
+      <w:szCs w:val="20"/>
+    </w:rPr>
+  </w:style>
   <w:style w:type="character" w:default="1" w:styleId="DefaultParagraphFont">
     <w:name w:val="Default Paragraph Font"/>
     <w:uiPriority w:val="1"/>
@@ -796,7 +2399,6 @@
     <w:name w:val="Normal (Web)"/>
     <w:basedOn w:val="Normal"/>
     <w:uiPriority w:val="99"/>
-    <w:semiHidden/>
     <w:unhideWhenUsed/>
     <w:rsid w:val="003F1001"/>
     <w:pPr>
@@ -804,6 +2406,75 @@
     </w:pPr>
     <w:rPr>
       <w:rFonts w:ascii="Times New Roman" w:hAnsi="Times New Roman" w:cs="Times New Roman"/>
+      <w:sz w:val="20"/>
+      <w:szCs w:val="20"/>
+    </w:rPr>
+  </w:style>
+  <w:style w:type="character" w:customStyle="1" w:styleId="Heading1Char">
+    <w:name w:val="Heading 1 Char"/>
+    <w:basedOn w:val="DefaultParagraphFont"/>
+    <w:link w:val="Heading1"/>
+    <w:uiPriority w:val="9"/>
+    <w:rsid w:val="007A2617"/>
+    <w:rPr>
+      <w:rFonts w:ascii="Times New Roman" w:hAnsi="Times New Roman"/>
+      <w:b/>
+      <w:bCs/>
+      <w:kern w:val="36"/>
+      <w:sz w:val="48"/>
+      <w:szCs w:val="48"/>
+    </w:rPr>
+  </w:style>
+  <w:style w:type="character" w:customStyle="1" w:styleId="Heading2Char">
+    <w:name w:val="Heading 2 Char"/>
+    <w:basedOn w:val="DefaultParagraphFont"/>
+    <w:link w:val="Heading2"/>
+    <w:uiPriority w:val="9"/>
+    <w:rsid w:val="007A2617"/>
+    <w:rPr>
+      <w:rFonts w:ascii="Times New Roman" w:hAnsi="Times New Roman"/>
+      <w:b/>
+      <w:bCs/>
+      <w:sz w:val="36"/>
+      <w:szCs w:val="36"/>
+    </w:rPr>
+  </w:style>
+  <w:style w:type="character" w:customStyle="1" w:styleId="Heading3Char">
+    <w:name w:val="Heading 3 Char"/>
+    <w:basedOn w:val="DefaultParagraphFont"/>
+    <w:link w:val="Heading3"/>
+    <w:uiPriority w:val="9"/>
+    <w:rsid w:val="007A2617"/>
+    <w:rPr>
+      <w:rFonts w:ascii="Times New Roman" w:hAnsi="Times New Roman"/>
+      <w:b/>
+      <w:bCs/>
+      <w:sz w:val="27"/>
+      <w:szCs w:val="27"/>
+    </w:rPr>
+  </w:style>
+  <w:style w:type="character" w:customStyle="1" w:styleId="Heading4Char">
+    <w:name w:val="Heading 4 Char"/>
+    <w:basedOn w:val="DefaultParagraphFont"/>
+    <w:link w:val="Heading4"/>
+    <w:uiPriority w:val="9"/>
+    <w:rsid w:val="007A2617"/>
+    <w:rPr>
+      <w:rFonts w:ascii="Times New Roman" w:hAnsi="Times New Roman"/>
+      <w:b/>
+      <w:bCs/>
+    </w:rPr>
+  </w:style>
+  <w:style w:type="character" w:customStyle="1" w:styleId="Heading5Char">
+    <w:name w:val="Heading 5 Char"/>
+    <w:basedOn w:val="DefaultParagraphFont"/>
+    <w:link w:val="Heading5"/>
+    <w:uiPriority w:val="9"/>
+    <w:rsid w:val="007A2617"/>
+    <w:rPr>
+      <w:rFonts w:ascii="Times New Roman" w:hAnsi="Times New Roman"/>
+      <w:b/>
+      <w:bCs/>
       <w:sz w:val="20"/>
       <w:szCs w:val="20"/>
     </w:rPr>
@@ -967,6 +2638,100 @@
     <w:name w:val="Normal"/>
     <w:qFormat/>
   </w:style>
+  <w:style w:type="paragraph" w:styleId="Heading1">
+    <w:name w:val="heading 1"/>
+    <w:basedOn w:val="Normal"/>
+    <w:link w:val="Heading1Char"/>
+    <w:uiPriority w:val="9"/>
+    <w:qFormat/>
+    <w:rsid w:val="007A2617"/>
+    <w:pPr>
+      <w:spacing w:before="100" w:beforeAutospacing="1" w:after="100" w:afterAutospacing="1"/>
+      <w:outlineLvl w:val="0"/>
+    </w:pPr>
+    <w:rPr>
+      <w:rFonts w:ascii="Times New Roman" w:hAnsi="Times New Roman"/>
+      <w:b/>
+      <w:bCs/>
+      <w:kern w:val="36"/>
+      <w:sz w:val="48"/>
+      <w:szCs w:val="48"/>
+    </w:rPr>
+  </w:style>
+  <w:style w:type="paragraph" w:styleId="Heading2">
+    <w:name w:val="heading 2"/>
+    <w:basedOn w:val="Normal"/>
+    <w:link w:val="Heading2Char"/>
+    <w:uiPriority w:val="9"/>
+    <w:qFormat/>
+    <w:rsid w:val="007A2617"/>
+    <w:pPr>
+      <w:spacing w:before="100" w:beforeAutospacing="1" w:after="100" w:afterAutospacing="1"/>
+      <w:outlineLvl w:val="1"/>
+    </w:pPr>
+    <w:rPr>
+      <w:rFonts w:ascii="Times New Roman" w:hAnsi="Times New Roman"/>
+      <w:b/>
+      <w:bCs/>
+      <w:sz w:val="36"/>
+      <w:szCs w:val="36"/>
+    </w:rPr>
+  </w:style>
+  <w:style w:type="paragraph" w:styleId="Heading3">
+    <w:name w:val="heading 3"/>
+    <w:basedOn w:val="Normal"/>
+    <w:link w:val="Heading3Char"/>
+    <w:uiPriority w:val="9"/>
+    <w:qFormat/>
+    <w:rsid w:val="007A2617"/>
+    <w:pPr>
+      <w:spacing w:before="100" w:beforeAutospacing="1" w:after="100" w:afterAutospacing="1"/>
+      <w:outlineLvl w:val="2"/>
+    </w:pPr>
+    <w:rPr>
+      <w:rFonts w:ascii="Times New Roman" w:hAnsi="Times New Roman"/>
+      <w:b/>
+      <w:bCs/>
+      <w:sz w:val="27"/>
+      <w:szCs w:val="27"/>
+    </w:rPr>
+  </w:style>
+  <w:style w:type="paragraph" w:styleId="Heading4">
+    <w:name w:val="heading 4"/>
+    <w:basedOn w:val="Normal"/>
+    <w:link w:val="Heading4Char"/>
+    <w:uiPriority w:val="9"/>
+    <w:qFormat/>
+    <w:rsid w:val="007A2617"/>
+    <w:pPr>
+      <w:spacing w:before="100" w:beforeAutospacing="1" w:after="100" w:afterAutospacing="1"/>
+      <w:outlineLvl w:val="3"/>
+    </w:pPr>
+    <w:rPr>
+      <w:rFonts w:ascii="Times New Roman" w:hAnsi="Times New Roman"/>
+      <w:b/>
+      <w:bCs/>
+    </w:rPr>
+  </w:style>
+  <w:style w:type="paragraph" w:styleId="Heading5">
+    <w:name w:val="heading 5"/>
+    <w:basedOn w:val="Normal"/>
+    <w:link w:val="Heading5Char"/>
+    <w:uiPriority w:val="9"/>
+    <w:qFormat/>
+    <w:rsid w:val="007A2617"/>
+    <w:pPr>
+      <w:spacing w:before="100" w:beforeAutospacing="1" w:after="100" w:afterAutospacing="1"/>
+      <w:outlineLvl w:val="4"/>
+    </w:pPr>
+    <w:rPr>
+      <w:rFonts w:ascii="Times New Roman" w:hAnsi="Times New Roman"/>
+      <w:b/>
+      <w:bCs/>
+      <w:sz w:val="20"/>
+      <w:szCs w:val="20"/>
+    </w:rPr>
+  </w:style>
   <w:style w:type="character" w:default="1" w:styleId="DefaultParagraphFont">
     <w:name w:val="Default Paragraph Font"/>
     <w:uiPriority w:val="1"/>
@@ -998,7 +2763,6 @@
     <w:name w:val="Normal (Web)"/>
     <w:basedOn w:val="Normal"/>
     <w:uiPriority w:val="99"/>
-    <w:semiHidden/>
     <w:unhideWhenUsed/>
     <w:rsid w:val="003F1001"/>
     <w:pPr>
@@ -1006,6 +2770,75 @@
     </w:pPr>
     <w:rPr>
       <w:rFonts w:ascii="Times New Roman" w:hAnsi="Times New Roman" w:cs="Times New Roman"/>
+      <w:sz w:val="20"/>
+      <w:szCs w:val="20"/>
+    </w:rPr>
+  </w:style>
+  <w:style w:type="character" w:customStyle="1" w:styleId="Heading1Char">
+    <w:name w:val="Heading 1 Char"/>
+    <w:basedOn w:val="DefaultParagraphFont"/>
+    <w:link w:val="Heading1"/>
+    <w:uiPriority w:val="9"/>
+    <w:rsid w:val="007A2617"/>
+    <w:rPr>
+      <w:rFonts w:ascii="Times New Roman" w:hAnsi="Times New Roman"/>
+      <w:b/>
+      <w:bCs/>
+      <w:kern w:val="36"/>
+      <w:sz w:val="48"/>
+      <w:szCs w:val="48"/>
+    </w:rPr>
+  </w:style>
+  <w:style w:type="character" w:customStyle="1" w:styleId="Heading2Char">
+    <w:name w:val="Heading 2 Char"/>
+    <w:basedOn w:val="DefaultParagraphFont"/>
+    <w:link w:val="Heading2"/>
+    <w:uiPriority w:val="9"/>
+    <w:rsid w:val="007A2617"/>
+    <w:rPr>
+      <w:rFonts w:ascii="Times New Roman" w:hAnsi="Times New Roman"/>
+      <w:b/>
+      <w:bCs/>
+      <w:sz w:val="36"/>
+      <w:szCs w:val="36"/>
+    </w:rPr>
+  </w:style>
+  <w:style w:type="character" w:customStyle="1" w:styleId="Heading3Char">
+    <w:name w:val="Heading 3 Char"/>
+    <w:basedOn w:val="DefaultParagraphFont"/>
+    <w:link w:val="Heading3"/>
+    <w:uiPriority w:val="9"/>
+    <w:rsid w:val="007A2617"/>
+    <w:rPr>
+      <w:rFonts w:ascii="Times New Roman" w:hAnsi="Times New Roman"/>
+      <w:b/>
+      <w:bCs/>
+      <w:sz w:val="27"/>
+      <w:szCs w:val="27"/>
+    </w:rPr>
+  </w:style>
+  <w:style w:type="character" w:customStyle="1" w:styleId="Heading4Char">
+    <w:name w:val="Heading 4 Char"/>
+    <w:basedOn w:val="DefaultParagraphFont"/>
+    <w:link w:val="Heading4"/>
+    <w:uiPriority w:val="9"/>
+    <w:rsid w:val="007A2617"/>
+    <w:rPr>
+      <w:rFonts w:ascii="Times New Roman" w:hAnsi="Times New Roman"/>
+      <w:b/>
+      <w:bCs/>
+    </w:rPr>
+  </w:style>
+  <w:style w:type="character" w:customStyle="1" w:styleId="Heading5Char">
+    <w:name w:val="Heading 5 Char"/>
+    <w:basedOn w:val="DefaultParagraphFont"/>
+    <w:link w:val="Heading5"/>
+    <w:uiPriority w:val="9"/>
+    <w:rsid w:val="007A2617"/>
+    <w:rPr>
+      <w:rFonts w:ascii="Times New Roman" w:hAnsi="Times New Roman"/>
+      <w:b/>
+      <w:bCs/>
       <w:sz w:val="20"/>
       <w:szCs w:val="20"/>
     </w:rPr>

</xml_diff>